<commit_message>
Updates in response to grading rubric
</commit_message>
<xml_diff>
--- a/HW4_report.docx
+++ b/HW4_report.docx
@@ -2,6 +2,51 @@
 <file path=word/document.xml><?xml version="1.0" encoding="utf-8"?>
 <w:document xmlns:wpc="http://schemas.microsoft.com/office/word/2010/wordprocessingCanvas" xmlns:cx="http://schemas.microsoft.com/office/drawing/2014/chartex" xmlns:cx1="http://schemas.microsoft.com/office/drawing/2015/9/8/chartex" xmlns:cx2="http://schemas.microsoft.com/office/drawing/2015/10/21/chartex" xmlns:cx3="http://schemas.microsoft.com/office/drawing/2016/5/9/chartex" xmlns:cx4="http://schemas.microsoft.com/office/drawing/2016/5/10/chartex" xmlns:cx5="http://schemas.microsoft.com/office/drawing/2016/5/11/chartex" xmlns:cx6="http://schemas.microsoft.com/office/drawing/2016/5/12/chartex" xmlns:cx7="http://schemas.microsoft.com/office/drawing/2016/5/13/chartex" xmlns:cx8="http://schemas.microsoft.com/office/drawing/2016/5/14/chartex" xmlns:mc="http://schemas.openxmlformats.org/markup-compatibility/2006" xmlns:aink="http://schemas.microsoft.com/office/drawing/2016/ink" xmlns:am3d="http://schemas.microsoft.com/office/drawing/2017/model3d" xmlns:o="urn:schemas-microsoft-com:office:office" xmlns:r="http://schemas.openxmlformats.org/officeDocument/2006/relationships" xmlns:m="http://schemas.openxmlformats.org/officeDocument/2006/math" xmlns:v="urn:schemas-microsoft-com:vml" xmlns:wp14="http://schemas.microsoft.com/office/word/2010/wordprocessingDrawing" xmlns:wp="http://schemas.openxmlformats.org/drawingml/2006/wordprocessingDrawing" xmlns:w10="urn:schemas-microsoft-com:office:word" xmlns:w="http://schemas.openxmlformats.org/wordprocessingml/2006/main" xmlns:w14="http://schemas.microsoft.com/office/word/2010/wordml" xmlns:w15="http://schemas.microsoft.com/office/word/2012/wordml" xmlns:w16cid="http://schemas.microsoft.com/office/word/2016/wordml/cid" xmlns:w16se="http://schemas.microsoft.com/office/word/2015/wordml/symex" xmlns:wpg="http://schemas.microsoft.com/office/word/2010/wordprocessingGroup" xmlns:wpi="http://schemas.microsoft.com/office/word/2010/wordprocessingInk" xmlns:wne="http://schemas.microsoft.com/office/word/2006/wordml" xmlns:wps="http://schemas.microsoft.com/office/word/2010/wordprocessingShape" mc:Ignorable="w14 w15 w16se w16cid wp14">
   <w:body>
+    <w:p>
+      <w:pPr>
+        <w:pStyle w:val="NoSpacing"/>
+        <w:jc w:val="right"/>
+        <w:rPr>
+          <w:rFonts w:ascii="Arial" w:hAnsi="Arial" w:cs="Arial"/>
+        </w:rPr>
+      </w:pPr>
+      <w:r>
+        <w:rPr>
+          <w:rFonts w:ascii="Arial" w:hAnsi="Arial" w:cs="Arial"/>
+        </w:rPr>
+        <w:t>Evan Batzer</w:t>
+      </w:r>
+    </w:p>
+    <w:p>
+      <w:pPr>
+        <w:pStyle w:val="NoSpacing"/>
+        <w:jc w:val="right"/>
+        <w:rPr>
+          <w:rFonts w:ascii="Arial" w:hAnsi="Arial" w:cs="Arial"/>
+        </w:rPr>
+      </w:pPr>
+      <w:r>
+        <w:rPr>
+          <w:rFonts w:ascii="Arial" w:hAnsi="Arial" w:cs="Arial"/>
+        </w:rPr>
+        <w:t>STA 141C</w:t>
+      </w:r>
+    </w:p>
+    <w:p>
+      <w:pPr>
+        <w:pStyle w:val="NoSpacing"/>
+        <w:jc w:val="right"/>
+        <w:rPr>
+          <w:rFonts w:ascii="Arial" w:hAnsi="Arial" w:cs="Arial"/>
+        </w:rPr>
+      </w:pPr>
+      <w:r>
+        <w:rPr>
+          <w:rFonts w:ascii="Arial" w:hAnsi="Arial" w:cs="Arial"/>
+        </w:rPr>
+        <w:t>HW4</w:t>
+      </w:r>
+    </w:p>
     <w:p>
       <w:pPr>
         <w:pStyle w:val="ListParagraph"/>
@@ -34,7 +79,7 @@
           <w:rFonts w:ascii="Arial" w:hAnsi="Arial" w:cs="Arial"/>
           <w:b/>
           <w:color w:val="auto"/>
-          <w:sz w:val="22"/>
+          <w:sz w:val="20"/>
           <w:szCs w:val="22"/>
         </w:rPr>
       </w:pPr>
@@ -48,12 +93,18 @@
         </w:numPr>
         <w:rPr>
           <w:rFonts w:ascii="Arial" w:hAnsi="Arial" w:cs="Arial"/>
+          <w:i/>
+          <w:sz w:val="20"/>
+          <w:szCs w:val="20"/>
         </w:rPr>
       </w:pPr>
       <w:r>
         <w:rPr>
           <w:rStyle w:val="fontstyle01"/>
           <w:rFonts w:ascii="Arial" w:hAnsi="Arial" w:cs="Arial"/>
+          <w:i/>
+          <w:sz w:val="20"/>
+          <w:szCs w:val="20"/>
         </w:rPr>
         <w:t xml:space="preserve">What are the names and integer positions of the columns? Save as </w:t>
       </w:r>
@@ -61,6 +112,9 @@
         <w:rPr>
           <w:rStyle w:val="fontstyle21"/>
           <w:rFonts w:ascii="Arial" w:hAnsi="Arial" w:cs="Arial"/>
+          <w:i/>
+          <w:sz w:val="20"/>
+          <w:szCs w:val="20"/>
         </w:rPr>
         <w:t>colname_index.txt</w:t>
       </w:r>
@@ -68,38 +122,11 @@
         <w:rPr>
           <w:rStyle w:val="fontstyle01"/>
           <w:rFonts w:ascii="Arial" w:hAnsi="Arial" w:cs="Arial"/>
-        </w:rPr>
-        <w:t xml:space="preserve"> </w:t>
-      </w:r>
-      <w:r>
-        <w:rPr>
-          <w:rStyle w:val="fontstyle01"/>
-          <w:rFonts w:ascii="Arial" w:hAnsi="Arial" w:cs="Arial"/>
-        </w:rPr>
-        <w:t>List the last three here</w:t>
-      </w:r>
-      <w:r>
-        <w:rPr>
-          <w:rStyle w:val="fontstyle01"/>
-          <w:rFonts w:ascii="Arial" w:hAnsi="Arial" w:cs="Arial"/>
-        </w:rPr>
-        <w:t>:</w:t>
-      </w:r>
-    </w:p>
-    <w:p>
-      <w:pPr>
-        <w:ind w:left="720"/>
-        <w:rPr>
-          <w:rFonts w:ascii="Arial" w:hAnsi="Arial" w:cs="Arial"/>
-          <w:i/>
-        </w:rPr>
-      </w:pPr>
-      <w:r>
-        <w:rPr>
-          <w:rFonts w:ascii="Arial" w:hAnsi="Arial" w:cs="Arial"/>
-          <w:i/>
-        </w:rPr>
-        <w:t>tail -n 3 column_index.txt</w:t>
+          <w:i/>
+          <w:sz w:val="20"/>
+          <w:szCs w:val="20"/>
+        </w:rPr>
+        <w:t xml:space="preserve"> List the last three here:</w:t>
       </w:r>
     </w:p>
     <w:p>
@@ -108,29 +135,10 @@
         <w:ind w:left="1440"/>
         <w:rPr>
           <w:rFonts w:ascii="Arial" w:hAnsi="Arial" w:cs="Arial"/>
-        </w:rPr>
-      </w:pPr>
-      <w:r>
-        <w:rPr>
-          <w:rFonts w:ascii="Arial" w:hAnsi="Arial" w:cs="Arial"/>
-        </w:rPr>
-        <w:t>59</w:t>
-      </w:r>
-      <w:r>
-        <w:rPr>
-          <w:rFonts w:ascii="Arial" w:hAnsi="Arial" w:cs="Arial"/>
-        </w:rPr>
-        <w:t xml:space="preserve">. </w:t>
-      </w:r>
-      <w:proofErr w:type="spellStart"/>
-      <w:r>
-        <w:rPr>
-          <w:rFonts w:ascii="Arial" w:hAnsi="Arial" w:cs="Arial"/>
-          <w:i/>
-        </w:rPr>
-        <w:t>awarding_subtier_agency_abbreviation</w:t>
-      </w:r>
-      <w:proofErr w:type="spellEnd"/>
+          <w:sz w:val="20"/>
+          <w:szCs w:val="20"/>
+        </w:rPr>
+      </w:pPr>
     </w:p>
     <w:p>
       <w:pPr>
@@ -138,28 +146,26 @@
         <w:ind w:left="1440"/>
         <w:rPr>
           <w:rFonts w:ascii="Arial" w:hAnsi="Arial" w:cs="Arial"/>
-          <w:i/>
-        </w:rPr>
-      </w:pPr>
-      <w:r>
-        <w:rPr>
-          <w:rFonts w:ascii="Arial" w:hAnsi="Arial" w:cs="Arial"/>
-        </w:rPr>
-        <w:t>60</w:t>
-      </w:r>
-      <w:r>
-        <w:rPr>
-          <w:rFonts w:ascii="Arial" w:hAnsi="Arial" w:cs="Arial"/>
-        </w:rPr>
-        <w:t xml:space="preserve">. </w:t>
+          <w:sz w:val="20"/>
+          <w:szCs w:val="20"/>
+        </w:rPr>
+      </w:pPr>
+      <w:r>
+        <w:rPr>
+          <w:rFonts w:ascii="Arial" w:hAnsi="Arial" w:cs="Arial"/>
+          <w:sz w:val="20"/>
+          <w:szCs w:val="20"/>
+        </w:rPr>
+        <w:t xml:space="preserve">59. </w:t>
       </w:r>
       <w:proofErr w:type="spellStart"/>
       <w:r>
         <w:rPr>
           <w:rFonts w:ascii="Arial" w:hAnsi="Arial" w:cs="Arial"/>
-          <w:i/>
-        </w:rPr>
-        <w:t>funding_subtier_agency_abbreviation</w:t>
+          <w:sz w:val="20"/>
+          <w:szCs w:val="20"/>
+        </w:rPr>
+        <w:t>awarding_subtier_agency_abbreviation</w:t>
       </w:r>
       <w:proofErr w:type="spellEnd"/>
     </w:p>
@@ -169,26 +175,53 @@
         <w:ind w:left="1440"/>
         <w:rPr>
           <w:rFonts w:ascii="Arial" w:hAnsi="Arial" w:cs="Arial"/>
-          <w:i/>
-        </w:rPr>
-      </w:pPr>
-      <w:r>
-        <w:rPr>
-          <w:rFonts w:ascii="Arial" w:hAnsi="Arial" w:cs="Arial"/>
-        </w:rPr>
-        <w:t>61</w:t>
-      </w:r>
-      <w:r>
-        <w:rPr>
-          <w:rFonts w:ascii="Arial" w:hAnsi="Arial" w:cs="Arial"/>
-        </w:rPr>
-        <w:t xml:space="preserve">. </w:t>
+          <w:sz w:val="20"/>
+          <w:szCs w:val="20"/>
+        </w:rPr>
+      </w:pPr>
+      <w:r>
+        <w:rPr>
+          <w:rFonts w:ascii="Arial" w:hAnsi="Arial" w:cs="Arial"/>
+          <w:sz w:val="20"/>
+          <w:szCs w:val="20"/>
+        </w:rPr>
+        <w:t xml:space="preserve">60. </w:t>
       </w:r>
       <w:proofErr w:type="spellStart"/>
       <w:r>
         <w:rPr>
           <w:rFonts w:ascii="Arial" w:hAnsi="Arial" w:cs="Arial"/>
-          <w:i/>
+          <w:sz w:val="20"/>
+          <w:szCs w:val="20"/>
+        </w:rPr>
+        <w:t>funding_subtier_agency_abbreviation</w:t>
+      </w:r>
+      <w:proofErr w:type="spellEnd"/>
+    </w:p>
+    <w:p>
+      <w:pPr>
+        <w:pStyle w:val="ListParagraph"/>
+        <w:ind w:left="1440"/>
+        <w:rPr>
+          <w:rFonts w:ascii="Arial" w:hAnsi="Arial" w:cs="Arial"/>
+          <w:sz w:val="20"/>
+          <w:szCs w:val="20"/>
+        </w:rPr>
+      </w:pPr>
+      <w:r>
+        <w:rPr>
+          <w:rFonts w:ascii="Arial" w:hAnsi="Arial" w:cs="Arial"/>
+          <w:sz w:val="20"/>
+          <w:szCs w:val="20"/>
+        </w:rPr>
+        <w:t xml:space="preserve">61. </w:t>
+      </w:r>
+      <w:proofErr w:type="spellStart"/>
+      <w:r>
+        <w:rPr>
+          <w:rFonts w:ascii="Arial" w:hAnsi="Arial" w:cs="Arial"/>
+          <w:sz w:val="20"/>
+          <w:szCs w:val="20"/>
         </w:rPr>
         <w:t>business_categories</w:t>
       </w:r>
@@ -197,18 +230,12 @@
     <w:p>
       <w:pPr>
         <w:pStyle w:val="ListParagraph"/>
-        <w:rPr>
-          <w:rFonts w:ascii="Arial" w:hAnsi="Arial" w:cs="Arial"/>
-          <w:i/>
-        </w:rPr>
-      </w:pPr>
-    </w:p>
-    <w:p>
-      <w:pPr>
-        <w:pStyle w:val="ListParagraph"/>
-        <w:rPr>
-          <w:rFonts w:ascii="Arial" w:hAnsi="Arial" w:cs="Arial"/>
-          <w:i/>
+        <w:ind w:left="1440"/>
+        <w:rPr>
+          <w:rFonts w:ascii="Arial" w:hAnsi="Arial" w:cs="Arial"/>
+          <w:i/>
+          <w:sz w:val="20"/>
+          <w:szCs w:val="20"/>
         </w:rPr>
       </w:pPr>
     </w:p>
@@ -222,12 +249,18 @@
         <w:rPr>
           <w:rStyle w:val="fontstyle01"/>
           <w:rFonts w:ascii="Arial" w:hAnsi="Arial" w:cs="Arial"/>
+          <w:i/>
+          <w:sz w:val="20"/>
+          <w:szCs w:val="20"/>
         </w:rPr>
       </w:pPr>
       <w:r>
         <w:rPr>
           <w:rStyle w:val="fontstyle01"/>
           <w:rFonts w:ascii="Arial" w:hAnsi="Arial" w:cs="Arial"/>
+          <w:i/>
+          <w:sz w:val="20"/>
+          <w:szCs w:val="20"/>
         </w:rPr>
         <w:t xml:space="preserve">How many characters are in the longest line? Save as </w:t>
       </w:r>
@@ -235,6 +268,9 @@
         <w:rPr>
           <w:rStyle w:val="fontstyle21"/>
           <w:rFonts w:ascii="Arial" w:hAnsi="Arial" w:cs="Arial"/>
+          <w:i/>
+          <w:sz w:val="20"/>
+          <w:szCs w:val="20"/>
         </w:rPr>
         <w:t>maxchars.txt</w:t>
       </w:r>
@@ -242,6 +278,9 @@
         <w:rPr>
           <w:rStyle w:val="fontstyle01"/>
           <w:rFonts w:ascii="Arial" w:hAnsi="Arial" w:cs="Arial"/>
+          <w:i/>
+          <w:sz w:val="20"/>
+          <w:szCs w:val="20"/>
         </w:rPr>
         <w:t>.</w:t>
       </w:r>
@@ -252,12 +291,16 @@
         <w:rPr>
           <w:rStyle w:val="fontstyle01"/>
           <w:rFonts w:ascii="Arial" w:hAnsi="Arial" w:cs="Arial"/>
+          <w:sz w:val="20"/>
+          <w:szCs w:val="20"/>
         </w:rPr>
       </w:pPr>
       <w:r>
         <w:rPr>
           <w:rStyle w:val="fontstyle01"/>
           <w:rFonts w:ascii="Arial" w:hAnsi="Arial" w:cs="Arial"/>
+          <w:sz w:val="20"/>
+          <w:szCs w:val="20"/>
         </w:rPr>
         <w:t>There are 7031 characters in the longest lin</w:t>
       </w:r>
@@ -265,17 +308,11 @@
         <w:rPr>
           <w:rStyle w:val="fontstyle01"/>
           <w:rFonts w:ascii="Arial" w:hAnsi="Arial" w:cs="Arial"/>
+          <w:sz w:val="20"/>
+          <w:szCs w:val="20"/>
         </w:rPr>
         <w:t>e.</w:t>
       </w:r>
-    </w:p>
-    <w:p>
-      <w:pPr>
-        <w:rPr>
-          <w:rStyle w:val="fontstyle01"/>
-          <w:rFonts w:ascii="Arial" w:hAnsi="Arial" w:cs="Arial"/>
-        </w:rPr>
-      </w:pPr>
     </w:p>
     <w:p>
       <w:pPr>
@@ -287,12 +324,18 @@
         <w:rPr>
           <w:rStyle w:val="fontstyle01"/>
           <w:rFonts w:ascii="Arial" w:hAnsi="Arial" w:cs="Arial"/>
+          <w:i/>
+          <w:sz w:val="20"/>
+          <w:szCs w:val="20"/>
         </w:rPr>
       </w:pPr>
       <w:r>
         <w:rPr>
           <w:rStyle w:val="fontstyle01"/>
           <w:rFonts w:ascii="Arial" w:hAnsi="Arial" w:cs="Arial"/>
+          <w:i/>
+          <w:sz w:val="20"/>
+          <w:szCs w:val="20"/>
         </w:rPr>
         <w:t xml:space="preserve">Find all the rows in the data where the string </w:t>
       </w:r>
@@ -300,6 +343,9 @@
         <w:rPr>
           <w:rStyle w:val="fontstyle21"/>
           <w:rFonts w:ascii="Arial" w:hAnsi="Arial" w:cs="Arial"/>
+          <w:i/>
+          <w:sz w:val="20"/>
+          <w:szCs w:val="20"/>
         </w:rPr>
         <w:t xml:space="preserve">bicycle </w:t>
       </w:r>
@@ -307,13 +353,19 @@
         <w:rPr>
           <w:rStyle w:val="fontstyle01"/>
           <w:rFonts w:ascii="Arial" w:hAnsi="Arial" w:cs="Arial"/>
+          <w:i/>
+          <w:sz w:val="20"/>
+          <w:szCs w:val="20"/>
         </w:rPr>
         <w:t>appears. Use a case insensitive</w:t>
       </w:r>
       <w:r>
         <w:rPr>
           <w:rFonts w:ascii="Arial" w:hAnsi="Arial" w:cs="Arial"/>
-          <w:color w:val="000000"/>
+          <w:i/>
+          <w:color w:val="000000"/>
+          <w:sz w:val="20"/>
+          <w:szCs w:val="20"/>
         </w:rPr>
         <w:t xml:space="preserve"> </w:t>
       </w:r>
@@ -321,6 +373,9 @@
         <w:rPr>
           <w:rStyle w:val="fontstyle01"/>
           <w:rFonts w:ascii="Arial" w:hAnsi="Arial" w:cs="Arial"/>
+          <w:i/>
+          <w:sz w:val="20"/>
+          <w:szCs w:val="20"/>
         </w:rPr>
         <w:t xml:space="preserve">match. Save as </w:t>
       </w:r>
@@ -328,6 +383,9 @@
         <w:rPr>
           <w:rStyle w:val="fontstyle21"/>
           <w:rFonts w:ascii="Arial" w:hAnsi="Arial" w:cs="Arial"/>
+          <w:i/>
+          <w:sz w:val="20"/>
+          <w:szCs w:val="20"/>
         </w:rPr>
         <w:t>bicycle.csv</w:t>
       </w:r>
@@ -335,6 +393,9 @@
         <w:rPr>
           <w:rStyle w:val="fontstyle01"/>
           <w:rFonts w:ascii="Arial" w:hAnsi="Arial" w:cs="Arial"/>
+          <w:i/>
+          <w:sz w:val="20"/>
+          <w:szCs w:val="20"/>
         </w:rPr>
         <w:t>. How many are there?</w:t>
       </w:r>
@@ -345,23 +406,19 @@
         <w:rPr>
           <w:rStyle w:val="fontstyle01"/>
           <w:rFonts w:ascii="Arial" w:hAnsi="Arial" w:cs="Arial"/>
+          <w:sz w:val="20"/>
+          <w:szCs w:val="20"/>
         </w:rPr>
       </w:pPr>
       <w:r>
         <w:rPr>
           <w:rStyle w:val="fontstyle01"/>
           <w:rFonts w:ascii="Arial" w:hAnsi="Arial" w:cs="Arial"/>
+          <w:sz w:val="20"/>
+          <w:szCs w:val="20"/>
         </w:rPr>
         <w:t>There are 32122 lines that match the string “bicycle” (case insensitive) in this database.</w:t>
       </w:r>
-    </w:p>
-    <w:p>
-      <w:pPr>
-        <w:rPr>
-          <w:rStyle w:val="fontstyle01"/>
-          <w:rFonts w:ascii="Arial" w:hAnsi="Arial" w:cs="Arial"/>
-        </w:rPr>
-      </w:pPr>
     </w:p>
     <w:p>
       <w:pPr>
@@ -373,19 +430,28 @@
         <w:rPr>
           <w:rStyle w:val="fontstyle01"/>
           <w:rFonts w:ascii="Arial" w:hAnsi="Arial" w:cs="Arial"/>
+          <w:i/>
+          <w:sz w:val="20"/>
+          <w:szCs w:val="20"/>
         </w:rPr>
       </w:pPr>
       <w:r>
         <w:rPr>
           <w:rStyle w:val="fontstyle01"/>
           <w:rFonts w:ascii="Arial" w:hAnsi="Arial" w:cs="Arial"/>
+          <w:i/>
+          <w:sz w:val="20"/>
+          <w:szCs w:val="20"/>
         </w:rPr>
         <w:t>Find the set of unique funding agencies, meaning no duplicates. Save as</w:t>
       </w:r>
       <w:r>
         <w:rPr>
           <w:rFonts w:ascii="Arial" w:hAnsi="Arial" w:cs="Arial"/>
-          <w:color w:val="000000"/>
+          <w:i/>
+          <w:color w:val="000000"/>
+          <w:sz w:val="20"/>
+          <w:szCs w:val="20"/>
         </w:rPr>
         <w:t xml:space="preserve"> </w:t>
       </w:r>
@@ -393,6 +459,9 @@
         <w:rPr>
           <w:rStyle w:val="fontstyle21"/>
           <w:rFonts w:ascii="Arial" w:hAnsi="Arial" w:cs="Arial"/>
+          <w:i/>
+          <w:sz w:val="20"/>
+          <w:szCs w:val="20"/>
         </w:rPr>
         <w:t>funding_agency_set.txt</w:t>
       </w:r>
@@ -400,6 +469,9 @@
         <w:rPr>
           <w:rStyle w:val="fontstyle01"/>
           <w:rFonts w:ascii="Arial" w:hAnsi="Arial" w:cs="Arial"/>
+          <w:i/>
+          <w:sz w:val="20"/>
+          <w:szCs w:val="20"/>
         </w:rPr>
         <w:t>. How many are there?</w:t>
       </w:r>
@@ -410,12 +482,16 @@
         <w:rPr>
           <w:rStyle w:val="fontstyle01"/>
           <w:rFonts w:ascii="Arial" w:hAnsi="Arial" w:cs="Arial"/>
+          <w:sz w:val="20"/>
+          <w:szCs w:val="20"/>
         </w:rPr>
       </w:pPr>
       <w:r>
         <w:rPr>
           <w:rStyle w:val="fontstyle01"/>
           <w:rFonts w:ascii="Arial" w:hAnsi="Arial" w:cs="Arial"/>
+          <w:sz w:val="20"/>
+          <w:szCs w:val="20"/>
         </w:rPr>
         <w:t>There are 781 unique funding agenc</w:t>
       </w:r>
@@ -423,6 +499,8 @@
         <w:rPr>
           <w:rStyle w:val="fontstyle01"/>
           <w:rFonts w:ascii="Arial" w:hAnsi="Arial" w:cs="Arial"/>
+          <w:sz w:val="20"/>
+          <w:szCs w:val="20"/>
         </w:rPr>
         <w:t xml:space="preserve">y </w:t>
       </w:r>
@@ -430,6 +508,8 @@
         <w:rPr>
           <w:rStyle w:val="fontstyle01"/>
           <w:rFonts w:ascii="Arial" w:hAnsi="Arial" w:cs="Arial"/>
+          <w:sz w:val="20"/>
+          <w:szCs w:val="20"/>
         </w:rPr>
         <w:t>IDs</w:t>
       </w:r>
@@ -437,31 +517,11 @@
         <w:rPr>
           <w:rStyle w:val="fontstyle01"/>
           <w:rFonts w:ascii="Arial" w:hAnsi="Arial" w:cs="Arial"/>
-        </w:rPr>
-        <w:t xml:space="preserve"> (780 if not counting blank entries as a unique funding agency </w:t>
-      </w:r>
-      <w:r>
-        <w:rPr>
-          <w:rStyle w:val="fontstyle01"/>
-          <w:rFonts w:ascii="Arial" w:hAnsi="Arial" w:cs="Arial"/>
-        </w:rPr>
-        <w:t>ID</w:t>
-      </w:r>
-      <w:r>
-        <w:rPr>
-          <w:rStyle w:val="fontstyle01"/>
-          <w:rFonts w:ascii="Arial" w:hAnsi="Arial" w:cs="Arial"/>
-        </w:rPr>
-        <w:t xml:space="preserve">). </w:t>
-      </w:r>
-    </w:p>
-    <w:p>
-      <w:pPr>
-        <w:rPr>
-          <w:rStyle w:val="fontstyle01"/>
-          <w:rFonts w:ascii="Arial" w:hAnsi="Arial" w:cs="Arial"/>
-        </w:rPr>
-      </w:pPr>
+          <w:sz w:val="20"/>
+          <w:szCs w:val="20"/>
+        </w:rPr>
+        <w:t xml:space="preserve"> (780 if not counting blank entries). </w:t>
+      </w:r>
     </w:p>
     <w:p>
       <w:pPr>
@@ -473,12 +533,18 @@
         <w:rPr>
           <w:rStyle w:val="fontstyle01"/>
           <w:rFonts w:ascii="Arial" w:hAnsi="Arial" w:cs="Arial"/>
+          <w:i/>
+          <w:sz w:val="20"/>
+          <w:szCs w:val="20"/>
         </w:rPr>
       </w:pPr>
       <w:r>
         <w:rPr>
           <w:rStyle w:val="fontstyle01"/>
           <w:rFonts w:ascii="Arial" w:hAnsi="Arial" w:cs="Arial"/>
+          <w:i/>
+          <w:sz w:val="20"/>
+          <w:szCs w:val="20"/>
         </w:rPr>
         <w:t>Find the description (</w:t>
       </w:r>
@@ -487,6 +553,9 @@
         <w:rPr>
           <w:rStyle w:val="fontstyle21"/>
           <w:rFonts w:ascii="Arial" w:hAnsi="Arial" w:cs="Arial"/>
+          <w:i/>
+          <w:sz w:val="20"/>
+          <w:szCs w:val="20"/>
         </w:rPr>
         <w:t>transaction_description</w:t>
       </w:r>
@@ -495,6 +564,9 @@
         <w:rPr>
           <w:rStyle w:val="fontstyle01"/>
           <w:rFonts w:ascii="Arial" w:hAnsi="Arial" w:cs="Arial"/>
+          <w:i/>
+          <w:sz w:val="20"/>
+          <w:szCs w:val="20"/>
         </w:rPr>
         <w:t>) and amount (</w:t>
       </w:r>
@@ -503,6 +575,9 @@
         <w:rPr>
           <w:rStyle w:val="fontstyle21"/>
           <w:rFonts w:ascii="Arial" w:hAnsi="Arial" w:cs="Arial"/>
+          <w:i/>
+          <w:sz w:val="20"/>
+          <w:szCs w:val="20"/>
         </w:rPr>
         <w:t>total_obligation</w:t>
       </w:r>
@@ -511,13 +586,19 @@
         <w:rPr>
           <w:rStyle w:val="fontstyle01"/>
           <w:rFonts w:ascii="Arial" w:hAnsi="Arial" w:cs="Arial"/>
+          <w:i/>
+          <w:sz w:val="20"/>
+          <w:szCs w:val="20"/>
         </w:rPr>
         <w:t>)</w:t>
       </w:r>
       <w:r>
         <w:rPr>
           <w:rFonts w:ascii="Arial" w:hAnsi="Arial" w:cs="Arial"/>
-          <w:color w:val="000000"/>
+          <w:i/>
+          <w:color w:val="000000"/>
+          <w:sz w:val="20"/>
+          <w:szCs w:val="20"/>
         </w:rPr>
         <w:t xml:space="preserve"> </w:t>
       </w:r>
@@ -525,6 +606,9 @@
         <w:rPr>
           <w:rStyle w:val="fontstyle01"/>
           <w:rFonts w:ascii="Arial" w:hAnsi="Arial" w:cs="Arial"/>
+          <w:i/>
+          <w:sz w:val="20"/>
+          <w:szCs w:val="20"/>
         </w:rPr>
         <w:t xml:space="preserve">of the 3 largest transactions. Save as </w:t>
       </w:r>
@@ -532,6 +616,9 @@
         <w:rPr>
           <w:rStyle w:val="fontstyle21"/>
           <w:rFonts w:ascii="Arial" w:hAnsi="Arial" w:cs="Arial"/>
+          <w:i/>
+          <w:sz w:val="20"/>
+          <w:szCs w:val="20"/>
         </w:rPr>
         <w:t>largest.csv</w:t>
       </w:r>
@@ -539,6 +626,9 @@
         <w:rPr>
           <w:rStyle w:val="fontstyle01"/>
           <w:rFonts w:ascii="Arial" w:hAnsi="Arial" w:cs="Arial"/>
+          <w:i/>
+          <w:sz w:val="20"/>
+          <w:szCs w:val="20"/>
         </w:rPr>
         <w:t>. List them here.</w:t>
       </w:r>
@@ -550,8 +640,8 @@
         <w:rPr>
           <w:rFonts w:ascii="Arial" w:hAnsi="Arial" w:cs="Arial"/>
           <w:color w:val="000000"/>
-          <w:sz w:val="24"/>
-          <w:szCs w:val="24"/>
+          <w:sz w:val="20"/>
+          <w:szCs w:val="20"/>
         </w:rPr>
       </w:pPr>
     </w:p>
@@ -565,29 +655,39 @@
         <w:ind w:left="1080"/>
         <w:rPr>
           <w:rFonts w:ascii="Arial" w:hAnsi="Arial" w:cs="Arial"/>
-        </w:rPr>
-      </w:pPr>
-      <w:r>
-        <w:rPr>
-          <w:rFonts w:ascii="Arial" w:hAnsi="Arial" w:cs="Arial"/>
+          <w:sz w:val="20"/>
+          <w:szCs w:val="20"/>
+        </w:rPr>
+      </w:pPr>
+      <w:r>
+        <w:rPr>
+          <w:rFonts w:ascii="Arial" w:hAnsi="Arial" w:cs="Arial"/>
+          <w:sz w:val="20"/>
+          <w:szCs w:val="20"/>
         </w:rPr>
         <w:t xml:space="preserve">Amount: </w:t>
       </w:r>
       <w:r>
         <w:rPr>
           <w:rFonts w:ascii="Arial" w:hAnsi="Arial" w:cs="Arial"/>
+          <w:sz w:val="20"/>
+          <w:szCs w:val="20"/>
         </w:rPr>
         <w:t>$</w:t>
       </w:r>
       <w:r>
         <w:rPr>
           <w:rFonts w:ascii="Arial" w:hAnsi="Arial" w:cs="Arial"/>
+          <w:sz w:val="20"/>
+          <w:szCs w:val="20"/>
         </w:rPr>
         <w:t>3400000</w:t>
       </w:r>
       <w:r>
         <w:rPr>
           <w:rFonts w:ascii="Arial" w:hAnsi="Arial" w:cs="Arial"/>
+          <w:sz w:val="20"/>
+          <w:szCs w:val="20"/>
         </w:rPr>
         <w:t xml:space="preserve"> </w:t>
       </w:r>
@@ -603,11 +703,15 @@
         <w:rPr>
           <w:rFonts w:ascii="Arial" w:hAnsi="Arial" w:cs="Arial"/>
           <w:i/>
-        </w:rPr>
-      </w:pPr>
-      <w:r>
-        <w:rPr>
-          <w:rFonts w:ascii="Arial" w:hAnsi="Arial" w:cs="Arial"/>
+          <w:sz w:val="20"/>
+          <w:szCs w:val="20"/>
+        </w:rPr>
+      </w:pPr>
+      <w:r>
+        <w:rPr>
+          <w:rFonts w:ascii="Arial" w:hAnsi="Arial" w:cs="Arial"/>
+          <w:sz w:val="20"/>
+          <w:szCs w:val="20"/>
         </w:rPr>
         <w:t xml:space="preserve">Description: </w:t>
       </w:r>
@@ -615,6 +719,8 @@
         <w:rPr>
           <w:rFonts w:ascii="Arial" w:hAnsi="Arial" w:cs="Arial"/>
           <w:i/>
+          <w:sz w:val="20"/>
+          <w:szCs w:val="20"/>
         </w:rPr>
         <w:t>6250007 OSCE SMM UKRAINE 2017-2018 EXB CONTRIBUTION ASSESSED VOLUNTARY</w:t>
       </w:r>
@@ -629,29 +735,39 @@
         <w:ind w:left="1080"/>
         <w:rPr>
           <w:rFonts w:ascii="Arial" w:hAnsi="Arial" w:cs="Arial"/>
-        </w:rPr>
-      </w:pPr>
-      <w:r>
-        <w:rPr>
-          <w:rFonts w:ascii="Arial" w:hAnsi="Arial" w:cs="Arial"/>
+          <w:sz w:val="20"/>
+          <w:szCs w:val="20"/>
+        </w:rPr>
+      </w:pPr>
+      <w:r>
+        <w:rPr>
+          <w:rFonts w:ascii="Arial" w:hAnsi="Arial" w:cs="Arial"/>
+          <w:sz w:val="20"/>
+          <w:szCs w:val="20"/>
         </w:rPr>
         <w:t xml:space="preserve">Amount: </w:t>
       </w:r>
       <w:r>
         <w:rPr>
           <w:rFonts w:ascii="Arial" w:hAnsi="Arial" w:cs="Arial"/>
+          <w:sz w:val="20"/>
+          <w:szCs w:val="20"/>
         </w:rPr>
         <w:t>$</w:t>
       </w:r>
       <w:r>
         <w:rPr>
           <w:rFonts w:ascii="Arial" w:hAnsi="Arial" w:cs="Arial"/>
+          <w:sz w:val="20"/>
+          <w:szCs w:val="20"/>
         </w:rPr>
         <w:t>820500</w:t>
       </w:r>
       <w:r>
         <w:rPr>
           <w:rFonts w:ascii="Arial" w:hAnsi="Arial" w:cs="Arial"/>
+          <w:sz w:val="20"/>
+          <w:szCs w:val="20"/>
         </w:rPr>
         <w:t xml:space="preserve"> </w:t>
       </w:r>
@@ -667,11 +783,15 @@
         <w:rPr>
           <w:rFonts w:ascii="Arial" w:hAnsi="Arial" w:cs="Arial"/>
           <w:i/>
-        </w:rPr>
-      </w:pPr>
-      <w:r>
-        <w:rPr>
-          <w:rFonts w:ascii="Arial" w:hAnsi="Arial" w:cs="Arial"/>
+          <w:sz w:val="20"/>
+          <w:szCs w:val="20"/>
+        </w:rPr>
+      </w:pPr>
+      <w:r>
+        <w:rPr>
+          <w:rFonts w:ascii="Arial" w:hAnsi="Arial" w:cs="Arial"/>
+          <w:sz w:val="20"/>
+          <w:szCs w:val="20"/>
         </w:rPr>
         <w:t xml:space="preserve">Description: </w:t>
       </w:r>
@@ -679,6 +799,8 @@
         <w:rPr>
           <w:rFonts w:ascii="Arial" w:hAnsi="Arial" w:cs="Arial"/>
           <w:i/>
+          <w:sz w:val="20"/>
+          <w:szCs w:val="20"/>
         </w:rPr>
         <w:t>3200375 ENHANCING CYBERSECURITY AND TRANSPARENCY OF ELECTION PROCESSES IN UKRAINE</w:t>
       </w:r>
@@ -693,29 +815,39 @@
         <w:ind w:left="1080"/>
         <w:rPr>
           <w:rFonts w:ascii="Arial" w:hAnsi="Arial" w:cs="Arial"/>
-        </w:rPr>
-      </w:pPr>
-      <w:r>
-        <w:rPr>
-          <w:rFonts w:ascii="Arial" w:hAnsi="Arial" w:cs="Arial"/>
+          <w:sz w:val="20"/>
+          <w:szCs w:val="20"/>
+        </w:rPr>
+      </w:pPr>
+      <w:r>
+        <w:rPr>
+          <w:rFonts w:ascii="Arial" w:hAnsi="Arial" w:cs="Arial"/>
+          <w:sz w:val="20"/>
+          <w:szCs w:val="20"/>
         </w:rPr>
         <w:t xml:space="preserve">Amount: </w:t>
       </w:r>
       <w:r>
         <w:rPr>
           <w:rFonts w:ascii="Arial" w:hAnsi="Arial" w:cs="Arial"/>
+          <w:sz w:val="20"/>
+          <w:szCs w:val="20"/>
         </w:rPr>
         <w:t>$</w:t>
       </w:r>
       <w:r>
         <w:rPr>
           <w:rFonts w:ascii="Arial" w:hAnsi="Arial" w:cs="Arial"/>
+          <w:sz w:val="20"/>
+          <w:szCs w:val="20"/>
         </w:rPr>
         <w:t>559300</w:t>
       </w:r>
       <w:r>
         <w:rPr>
           <w:rFonts w:ascii="Arial" w:hAnsi="Arial" w:cs="Arial"/>
+          <w:sz w:val="20"/>
+          <w:szCs w:val="20"/>
         </w:rPr>
         <w:t xml:space="preserve"> </w:t>
       </w:r>
@@ -731,11 +863,15 @@
         <w:rPr>
           <w:rFonts w:ascii="Arial" w:hAnsi="Arial" w:cs="Arial"/>
           <w:i/>
-        </w:rPr>
-      </w:pPr>
-      <w:r>
-        <w:rPr>
-          <w:rFonts w:ascii="Arial" w:hAnsi="Arial" w:cs="Arial"/>
+          <w:sz w:val="20"/>
+          <w:szCs w:val="20"/>
+        </w:rPr>
+      </w:pPr>
+      <w:r>
+        <w:rPr>
+          <w:rFonts w:ascii="Arial" w:hAnsi="Arial" w:cs="Arial"/>
+          <w:sz w:val="20"/>
+          <w:szCs w:val="20"/>
         </w:rPr>
         <w:t>Description</w:t>
       </w:r>
@@ -743,6 +879,8 @@
         <w:rPr>
           <w:rFonts w:ascii="Arial" w:hAnsi="Arial" w:cs="Arial"/>
           <w:i/>
+          <w:sz w:val="20"/>
+          <w:szCs w:val="20"/>
         </w:rPr>
         <w:t xml:space="preserve">: </w:t>
       </w:r>
@@ -750,31 +888,20 @@
         <w:rPr>
           <w:rFonts w:ascii="Arial" w:hAnsi="Arial" w:cs="Arial"/>
           <w:i/>
+          <w:sz w:val="20"/>
+          <w:szCs w:val="20"/>
         </w:rPr>
         <w:t>1100764 PCU CHEMICAL SECURITY RESPONSE TEAM</w:t>
       </w:r>
     </w:p>
     <w:p>
       <w:pPr>
-        <w:rPr>
-          <w:rFonts w:ascii="Arial" w:hAnsi="Arial" w:cs="Arial"/>
-          <w:i/>
-        </w:rPr>
-      </w:pPr>
-    </w:p>
-    <w:p>
-      <w:pPr>
-        <w:rPr>
-          <w:rFonts w:ascii="Arial" w:hAnsi="Arial" w:cs="Arial"/>
-          <w:i/>
-        </w:rPr>
-      </w:pPr>
-    </w:p>
-    <w:p>
-      <w:pPr>
-        <w:rPr>
-          <w:rFonts w:ascii="Arial" w:hAnsi="Arial" w:cs="Arial"/>
-          <w:i/>
+        <w:pStyle w:val="ListParagraph"/>
+        <w:ind w:left="1800"/>
+        <w:rPr>
+          <w:rFonts w:ascii="Arial" w:hAnsi="Arial" w:cs="Arial"/>
+          <w:i/>
+          <w:sz w:val="20"/>
         </w:rPr>
       </w:pPr>
     </w:p>
@@ -801,416 +928,1489 @@
           <w:sz w:val="32"/>
           <w:szCs w:val="32"/>
         </w:rPr>
+        <w:t>Reflecting</w:t>
+      </w:r>
+    </w:p>
+    <w:p>
+      <w:pPr>
+        <w:rPr>
+          <w:rFonts w:ascii="Arial" w:hAnsi="Arial" w:cs="Arial"/>
+          <w:i/>
+          <w:color w:val="000000"/>
+          <w:sz w:val="20"/>
+          <w:szCs w:val="20"/>
+        </w:rPr>
+      </w:pPr>
+      <w:r>
+        <w:rPr>
+          <w:rFonts w:ascii="Arial" w:hAnsi="Arial" w:cs="Arial"/>
+          <w:i/>
+          <w:color w:val="000000"/>
+          <w:sz w:val="20"/>
+          <w:szCs w:val="20"/>
+        </w:rPr>
+        <w:t xml:space="preserve">1. Explain in your own words the </w:t>
+      </w:r>
+      <w:proofErr w:type="spellStart"/>
+      <w:r>
+        <w:rPr>
+          <w:rFonts w:ascii="Arial" w:hAnsi="Arial" w:cs="Arial"/>
+          <w:i/>
+          <w:color w:val="000000"/>
+          <w:sz w:val="20"/>
+          <w:szCs w:val="20"/>
+        </w:rPr>
+        <w:t>sbatch</w:t>
+      </w:r>
+      <w:proofErr w:type="spellEnd"/>
+      <w:r>
+        <w:rPr>
+          <w:rFonts w:ascii="Arial" w:hAnsi="Arial" w:cs="Arial"/>
+          <w:i/>
+          <w:color w:val="000000"/>
+          <w:sz w:val="20"/>
+          <w:szCs w:val="20"/>
+        </w:rPr>
+        <w:t xml:space="preserve"> submission process. Start with moving code</w:t>
+      </w:r>
+      <w:r>
+        <w:rPr>
+          <w:rFonts w:ascii="Arial" w:hAnsi="Arial" w:cs="Arial"/>
+          <w:i/>
+          <w:color w:val="000000"/>
+          <w:sz w:val="20"/>
+          <w:szCs w:val="20"/>
+        </w:rPr>
+        <w:t xml:space="preserve"> </w:t>
+      </w:r>
+      <w:r>
+        <w:rPr>
+          <w:rFonts w:ascii="Arial" w:hAnsi="Arial" w:cs="Arial"/>
+          <w:i/>
+          <w:color w:val="000000"/>
+          <w:sz w:val="20"/>
+          <w:szCs w:val="20"/>
+        </w:rPr>
+        <w:t>to</w:t>
+      </w:r>
+      <w:r>
+        <w:rPr>
+          <w:rFonts w:ascii="Arial" w:hAnsi="Arial" w:cs="Arial"/>
+          <w:i/>
+          <w:color w:val="000000"/>
+          <w:sz w:val="20"/>
+          <w:szCs w:val="20"/>
+        </w:rPr>
+        <w:t xml:space="preserve"> </w:t>
+      </w:r>
+      <w:r>
+        <w:rPr>
+          <w:rFonts w:ascii="Arial" w:hAnsi="Arial" w:cs="Arial"/>
+          <w:i/>
+          <w:color w:val="000000"/>
+          <w:sz w:val="20"/>
+          <w:szCs w:val="20"/>
+        </w:rPr>
+        <w:t>the cluster, and finish with downloading a result.</w:t>
+      </w:r>
+    </w:p>
+    <w:p>
+      <w:pPr>
+        <w:ind w:firstLine="720"/>
+        <w:rPr>
+          <w:rFonts w:ascii="Arial" w:hAnsi="Arial" w:cs="Arial"/>
+          <w:sz w:val="20"/>
+          <w:szCs w:val="20"/>
+        </w:rPr>
+      </w:pPr>
+      <w:r>
+        <w:rPr>
+          <w:rFonts w:ascii="Arial" w:hAnsi="Arial" w:cs="Arial"/>
+          <w:sz w:val="20"/>
+          <w:szCs w:val="20"/>
+        </w:rPr>
+        <w:t xml:space="preserve">The </w:t>
+      </w:r>
+      <w:proofErr w:type="spellStart"/>
+      <w:r>
+        <w:rPr>
+          <w:rFonts w:ascii="Arial" w:hAnsi="Arial" w:cs="Arial"/>
+          <w:sz w:val="20"/>
+          <w:szCs w:val="20"/>
+        </w:rPr>
+        <w:t>sbatch</w:t>
+      </w:r>
+      <w:proofErr w:type="spellEnd"/>
+      <w:r>
+        <w:rPr>
+          <w:rFonts w:ascii="Arial" w:hAnsi="Arial" w:cs="Arial"/>
+          <w:sz w:val="20"/>
+          <w:szCs w:val="20"/>
+        </w:rPr>
+        <w:t xml:space="preserve"> submission progress begins with downloading code through cloning a repository via </w:t>
+      </w:r>
+      <w:proofErr w:type="spellStart"/>
+      <w:r>
+        <w:rPr>
+          <w:rFonts w:ascii="Arial" w:hAnsi="Arial" w:cs="Arial"/>
+          <w:sz w:val="20"/>
+          <w:szCs w:val="20"/>
+        </w:rPr>
+        <w:t>github</w:t>
+      </w:r>
+      <w:proofErr w:type="spellEnd"/>
+      <w:r>
+        <w:rPr>
+          <w:rFonts w:ascii="Arial" w:hAnsi="Arial" w:cs="Arial"/>
+          <w:sz w:val="20"/>
+          <w:szCs w:val="20"/>
+        </w:rPr>
+        <w:t xml:space="preserve"> or direct movement of files through a transfer protocol such as SSH file transfer protocol (SFTP). The latter is better capable of handling larger files but lacks the convenience of a downloadable repository. After code has been moved to the cluster, initiation of a shell script using </w:t>
+      </w:r>
+      <w:proofErr w:type="spellStart"/>
+      <w:r>
+        <w:rPr>
+          <w:rFonts w:ascii="Arial" w:hAnsi="Arial" w:cs="Arial"/>
+          <w:i/>
+          <w:sz w:val="20"/>
+          <w:szCs w:val="20"/>
+        </w:rPr>
+        <w:t>sbatch</w:t>
+      </w:r>
+      <w:proofErr w:type="spellEnd"/>
+      <w:r>
+        <w:rPr>
+          <w:rFonts w:ascii="Arial" w:hAnsi="Arial" w:cs="Arial"/>
+          <w:sz w:val="20"/>
+          <w:szCs w:val="20"/>
+        </w:rPr>
+        <w:t xml:space="preserve"> requests that the head node queue and assign processing tasks to worker nodes within the cluster. Depending on size of the task, general cluster demand, </w:t>
+      </w:r>
+      <w:r>
+        <w:rPr>
+          <w:rFonts w:ascii="Arial" w:hAnsi="Arial" w:cs="Arial"/>
+          <w:sz w:val="20"/>
+          <w:szCs w:val="20"/>
+        </w:rPr>
+        <w:t>and task organization (such as number of nodes used in parallel tasks), the worker node completes the specified task, producing an output summary and associated products of the shell script. These are stored within the cluster and can then be accessed</w:t>
+      </w:r>
+      <w:r>
+        <w:rPr>
+          <w:rFonts w:ascii="Arial" w:hAnsi="Arial" w:cs="Arial"/>
+          <w:sz w:val="20"/>
+          <w:szCs w:val="20"/>
+        </w:rPr>
+        <w:t xml:space="preserve"> locally</w:t>
+      </w:r>
+      <w:r>
+        <w:rPr>
+          <w:rFonts w:ascii="Arial" w:hAnsi="Arial" w:cs="Arial"/>
+          <w:sz w:val="20"/>
+          <w:szCs w:val="20"/>
+        </w:rPr>
+        <w:t xml:space="preserve">, either by pushing changes to a remote </w:t>
+      </w:r>
+      <w:proofErr w:type="spellStart"/>
+      <w:r>
+        <w:rPr>
+          <w:rFonts w:ascii="Arial" w:hAnsi="Arial" w:cs="Arial"/>
+          <w:sz w:val="20"/>
+          <w:szCs w:val="20"/>
+        </w:rPr>
+        <w:t>G</w:t>
+      </w:r>
+      <w:r>
+        <w:rPr>
+          <w:rFonts w:ascii="Arial" w:hAnsi="Arial" w:cs="Arial"/>
+          <w:sz w:val="20"/>
+          <w:szCs w:val="20"/>
+        </w:rPr>
+        <w:t>ithub</w:t>
+      </w:r>
+      <w:proofErr w:type="spellEnd"/>
+      <w:r>
+        <w:rPr>
+          <w:rFonts w:ascii="Arial" w:hAnsi="Arial" w:cs="Arial"/>
+          <w:sz w:val="20"/>
+          <w:szCs w:val="20"/>
+        </w:rPr>
+        <w:t xml:space="preserve"> repository or directly downloading files from the remote machine to a local directory using SFTP. </w:t>
+      </w:r>
+    </w:p>
+    <w:p>
+      <w:pPr>
+        <w:rPr>
+          <w:rFonts w:ascii="Arial" w:hAnsi="Arial" w:cs="Arial"/>
+          <w:i/>
+          <w:color w:val="000000"/>
+          <w:sz w:val="20"/>
+          <w:szCs w:val="20"/>
+        </w:rPr>
+      </w:pPr>
+      <w:r>
+        <w:rPr>
+          <w:rFonts w:ascii="Arial" w:hAnsi="Arial" w:cs="Arial"/>
+          <w:i/>
+          <w:color w:val="000000"/>
+          <w:sz w:val="20"/>
+          <w:szCs w:val="20"/>
+        </w:rPr>
         <w:lastRenderedPageBreak/>
-        <w:t>Reflecting</w:t>
-      </w:r>
-    </w:p>
-    <w:p>
-      <w:pPr>
-        <w:rPr>
-          <w:rFonts w:ascii="Arial" w:hAnsi="Arial" w:cs="Arial"/>
-          <w:color w:val="000000"/>
-          <w:sz w:val="24"/>
-          <w:szCs w:val="24"/>
-        </w:rPr>
-      </w:pPr>
-      <w:r>
-        <w:rPr>
-          <w:rFonts w:ascii="Arial" w:hAnsi="Arial" w:cs="Arial"/>
-          <w:color w:val="000000"/>
-          <w:sz w:val="24"/>
-          <w:szCs w:val="24"/>
-        </w:rPr>
-        <w:t xml:space="preserve">1. Explain in your own words the </w:t>
+        <w:br/>
+        <w:t>2. Are the funding agency ID’s in this assignment the same as in the first data set?</w:t>
+      </w:r>
+    </w:p>
+    <w:p>
+      <w:pPr>
+        <w:ind w:firstLine="720"/>
+        <w:rPr>
+          <w:rFonts w:ascii="Arial" w:hAnsi="Arial" w:cs="Arial"/>
+          <w:i/>
+          <w:color w:val="000000"/>
+          <w:sz w:val="20"/>
+          <w:szCs w:val="20"/>
+        </w:rPr>
+      </w:pPr>
+      <w:r>
+        <w:rPr>
+          <w:rFonts w:ascii="Arial" w:hAnsi="Arial" w:cs="Arial"/>
+          <w:color w:val="000000"/>
+          <w:sz w:val="20"/>
+          <w:szCs w:val="20"/>
+        </w:rPr>
+        <w:t>Yes, the funding agency IDs do seem to be the same in this set as our first dataset</w:t>
+      </w:r>
+      <w:r>
+        <w:rPr>
+          <w:rFonts w:ascii="Arial" w:hAnsi="Arial" w:cs="Arial"/>
+          <w:color w:val="000000"/>
+          <w:sz w:val="20"/>
+          <w:szCs w:val="20"/>
+        </w:rPr>
+        <w:t xml:space="preserve">, though </w:t>
+      </w:r>
+      <w:r>
+        <w:rPr>
+          <w:rFonts w:ascii="Arial" w:hAnsi="Arial" w:cs="Arial"/>
+          <w:color w:val="000000"/>
+          <w:sz w:val="20"/>
+          <w:szCs w:val="20"/>
+        </w:rPr>
+        <w:t>are far more</w:t>
+      </w:r>
+      <w:r>
+        <w:rPr>
+          <w:rFonts w:ascii="Arial" w:hAnsi="Arial" w:cs="Arial"/>
+          <w:color w:val="000000"/>
+          <w:sz w:val="20"/>
+          <w:szCs w:val="20"/>
+        </w:rPr>
+        <w:t xml:space="preserve"> unique funding agency IDs in the new dataset (780 non-blank entries vs. 243 in the first)</w:t>
+      </w:r>
+      <w:r>
+        <w:rPr>
+          <w:rFonts w:ascii="Arial" w:hAnsi="Arial" w:cs="Arial"/>
+          <w:color w:val="000000"/>
+          <w:sz w:val="20"/>
+          <w:szCs w:val="20"/>
+        </w:rPr>
+        <w:t xml:space="preserve">. When comparing with the “agencies.csv” dataset from previous </w:t>
       </w:r>
       <w:proofErr w:type="spellStart"/>
       <w:r>
         <w:rPr>
           <w:rFonts w:ascii="Arial" w:hAnsi="Arial" w:cs="Arial"/>
           <w:color w:val="000000"/>
-          <w:sz w:val="24"/>
-          <w:szCs w:val="24"/>
-        </w:rPr>
-        <w:t>sbatch</w:t>
+          <w:sz w:val="20"/>
+          <w:szCs w:val="20"/>
+        </w:rPr>
+        <w:t>homeworks</w:t>
       </w:r>
       <w:proofErr w:type="spellEnd"/>
       <w:r>
         <w:rPr>
           <w:rFonts w:ascii="Arial" w:hAnsi="Arial" w:cs="Arial"/>
           <w:color w:val="000000"/>
-          <w:sz w:val="24"/>
-          <w:szCs w:val="24"/>
-        </w:rPr>
-        <w:t xml:space="preserve"> submission process. Start with moving code</w:t>
-      </w:r>
-      <w:r>
-        <w:rPr>
-          <w:rFonts w:ascii="Arial" w:hAnsi="Arial" w:cs="Arial"/>
-          <w:color w:val="000000"/>
-          <w:sz w:val="24"/>
-          <w:szCs w:val="24"/>
+          <w:sz w:val="20"/>
+          <w:szCs w:val="20"/>
+        </w:rPr>
+        <w:t xml:space="preserve">, </w:t>
+      </w:r>
+      <w:proofErr w:type="gramStart"/>
+      <w:r>
+        <w:rPr>
+          <w:rFonts w:ascii="Arial" w:hAnsi="Arial" w:cs="Arial"/>
+          <w:color w:val="000000"/>
+          <w:sz w:val="20"/>
+          <w:szCs w:val="20"/>
+        </w:rPr>
+        <w:t>it is clear that many</w:t>
+      </w:r>
+      <w:proofErr w:type="gramEnd"/>
+      <w:r>
+        <w:rPr>
+          <w:rFonts w:ascii="Arial" w:hAnsi="Arial" w:cs="Arial"/>
+          <w:color w:val="000000"/>
+          <w:sz w:val="20"/>
+          <w:szCs w:val="20"/>
+        </w:rPr>
+        <w:t xml:space="preserve"> IDs have shared agency descriptions: 7 – “Library of Congress”, 89 – “Peace Corps”, etc. </w:t>
+      </w:r>
+      <w:r>
+        <w:rPr>
+          <w:rFonts w:ascii="Arial" w:hAnsi="Arial" w:cs="Arial"/>
+          <w:color w:val="000000"/>
+          <w:sz w:val="20"/>
+          <w:szCs w:val="20"/>
+        </w:rPr>
+        <w:t>I found it difficult to determine what field was used to generate agency IDs in the previous csv file and chose to extract unique “</w:t>
+      </w:r>
+      <w:proofErr w:type="spellStart"/>
+      <w:r>
+        <w:rPr>
+          <w:rFonts w:ascii="Arial" w:hAnsi="Arial" w:cs="Arial"/>
+          <w:color w:val="000000"/>
+          <w:sz w:val="20"/>
+          <w:szCs w:val="20"/>
+        </w:rPr>
+        <w:t>funding_toptier_agency_name</w:t>
+      </w:r>
+      <w:proofErr w:type="spellEnd"/>
+      <w:r>
+        <w:rPr>
+          <w:rFonts w:ascii="Arial" w:hAnsi="Arial" w:cs="Arial"/>
+          <w:color w:val="000000"/>
+          <w:sz w:val="20"/>
+          <w:szCs w:val="20"/>
+        </w:rPr>
+        <w:t>” as the “</w:t>
+      </w:r>
+      <w:proofErr w:type="spellStart"/>
+      <w:r>
+        <w:rPr>
+          <w:rFonts w:ascii="Arial" w:hAnsi="Arial" w:cs="Arial"/>
+          <w:color w:val="000000"/>
+          <w:sz w:val="20"/>
+          <w:szCs w:val="20"/>
+        </w:rPr>
+        <w:t>funding_subtier_agency_name</w:t>
+      </w:r>
+      <w:proofErr w:type="spellEnd"/>
+      <w:r>
+        <w:rPr>
+          <w:rFonts w:ascii="Arial" w:hAnsi="Arial" w:cs="Arial"/>
+          <w:color w:val="000000"/>
+          <w:sz w:val="20"/>
+          <w:szCs w:val="20"/>
+        </w:rPr>
+        <w:t xml:space="preserve">” seemed to produce too many values with identical IDs. As a result, my solution is probably a bit </w:t>
+      </w:r>
+      <w:proofErr w:type="gramStart"/>
+      <w:r>
+        <w:rPr>
+          <w:rFonts w:ascii="Arial" w:hAnsi="Arial" w:cs="Arial"/>
+          <w:color w:val="000000"/>
+          <w:sz w:val="20"/>
+          <w:szCs w:val="20"/>
+        </w:rPr>
+        <w:t>coarse</w:t>
+      </w:r>
+      <w:proofErr w:type="gramEnd"/>
+      <w:r>
+        <w:rPr>
+          <w:rFonts w:ascii="Arial" w:hAnsi="Arial" w:cs="Arial"/>
+          <w:color w:val="000000"/>
+          <w:sz w:val="20"/>
+          <w:szCs w:val="20"/>
+        </w:rPr>
+        <w:t>.</w:t>
+      </w:r>
+    </w:p>
+    <w:p>
+      <w:pPr>
+        <w:rPr>
+          <w:rFonts w:ascii="Arial" w:hAnsi="Arial" w:cs="Arial"/>
+          <w:color w:val="000000"/>
+          <w:sz w:val="20"/>
+          <w:szCs w:val="20"/>
+        </w:rPr>
+      </w:pPr>
+      <w:r>
+        <w:rPr>
+          <w:rFonts w:ascii="Arial" w:hAnsi="Arial" w:cs="Arial"/>
+          <w:i/>
+          <w:color w:val="000000"/>
+          <w:sz w:val="20"/>
+          <w:szCs w:val="20"/>
+        </w:rPr>
+        <w:t>3. These two bash commands will produce the same output. Which is more efficient, and</w:t>
+      </w:r>
+      <w:r>
+        <w:rPr>
+          <w:rFonts w:ascii="Arial" w:hAnsi="Arial" w:cs="Arial"/>
+          <w:i/>
+          <w:color w:val="000000"/>
+          <w:sz w:val="20"/>
+          <w:szCs w:val="20"/>
         </w:rPr>
         <w:t xml:space="preserve"> </w:t>
       </w:r>
       <w:r>
         <w:rPr>
           <w:rFonts w:ascii="Arial" w:hAnsi="Arial" w:cs="Arial"/>
-          <w:color w:val="000000"/>
-          <w:sz w:val="24"/>
-          <w:szCs w:val="24"/>
-        </w:rPr>
-        <w:t>to</w:t>
-      </w:r>
-      <w:r>
-        <w:rPr>
-          <w:rFonts w:ascii="Arial" w:hAnsi="Arial" w:cs="Arial"/>
-          <w:color w:val="000000"/>
+          <w:i/>
+          <w:color w:val="000000"/>
+          <w:sz w:val="20"/>
+          <w:szCs w:val="20"/>
+        </w:rPr>
+        <w:t>why?</w:t>
+      </w:r>
+    </w:p>
+    <w:p>
+      <w:pPr>
+        <w:ind w:left="720"/>
+        <w:rPr>
+          <w:rFonts w:ascii="Arial" w:hAnsi="Arial" w:cs="Arial"/>
+          <w:color w:val="000000"/>
+          <w:sz w:val="20"/>
+          <w:szCs w:val="20"/>
+        </w:rPr>
+      </w:pPr>
+      <w:r>
+        <w:rPr>
+          <w:rFonts w:ascii="Arial" w:hAnsi="Arial" w:cs="Arial"/>
+          <w:color w:val="000000"/>
+          <w:sz w:val="20"/>
+          <w:szCs w:val="20"/>
+        </w:rPr>
+        <w:t>1. cat file | sort | grep "pattern"</w:t>
+      </w:r>
+      <w:r>
+        <w:rPr>
+          <w:rFonts w:ascii="Arial" w:hAnsi="Arial" w:cs="Arial"/>
+          <w:color w:val="000000"/>
+          <w:sz w:val="20"/>
+          <w:szCs w:val="20"/>
+        </w:rPr>
+        <w:br/>
+        <w:t>2. cat file | grep "pattern" | sort</w:t>
+      </w:r>
+    </w:p>
+    <w:p>
+      <w:pPr>
+        <w:ind w:firstLine="720"/>
+        <w:rPr>
+          <w:rFonts w:ascii="Arial" w:hAnsi="Arial" w:cs="Arial"/>
+          <w:color w:val="000000"/>
+          <w:sz w:val="20"/>
+          <w:szCs w:val="20"/>
+        </w:rPr>
+      </w:pPr>
+      <w:r>
+        <w:rPr>
+          <w:rFonts w:ascii="Arial" w:hAnsi="Arial" w:cs="Arial"/>
+          <w:color w:val="000000"/>
+          <w:sz w:val="20"/>
+          <w:szCs w:val="20"/>
+        </w:rPr>
+        <w:t xml:space="preserve">The latter </w:t>
+      </w:r>
+      <w:r>
+        <w:rPr>
+          <w:rFonts w:ascii="Arial" w:hAnsi="Arial" w:cs="Arial"/>
+          <w:color w:val="000000"/>
+          <w:sz w:val="20"/>
+          <w:szCs w:val="20"/>
+        </w:rPr>
+        <w:t xml:space="preserve">will be more efficient, as the </w:t>
+      </w:r>
+      <w:r>
+        <w:rPr>
+          <w:rFonts w:ascii="Arial" w:hAnsi="Arial" w:cs="Arial"/>
+          <w:i/>
+          <w:color w:val="000000"/>
+          <w:sz w:val="20"/>
+          <w:szCs w:val="20"/>
+        </w:rPr>
+        <w:t>grep “pattern”</w:t>
+      </w:r>
+      <w:r>
+        <w:rPr>
+          <w:rFonts w:ascii="Arial" w:hAnsi="Arial" w:cs="Arial"/>
+          <w:color w:val="000000"/>
+          <w:sz w:val="20"/>
+          <w:szCs w:val="20"/>
+        </w:rPr>
+        <w:t xml:space="preserve"> command will reduce the size of the object being accessed during the sort. As the order of these operations can be performed interchangeably, </w:t>
+      </w:r>
+      <w:r>
+        <w:rPr>
+          <w:rFonts w:ascii="Arial" w:hAnsi="Arial" w:cs="Arial"/>
+          <w:color w:val="000000"/>
+          <w:sz w:val="20"/>
+          <w:szCs w:val="20"/>
+        </w:rPr>
+        <w:t xml:space="preserve">first </w:t>
+      </w:r>
+      <w:proofErr w:type="spellStart"/>
+      <w:r>
+        <w:rPr>
+          <w:rFonts w:ascii="Arial" w:hAnsi="Arial" w:cs="Arial"/>
+          <w:color w:val="000000"/>
+          <w:sz w:val="20"/>
+          <w:szCs w:val="20"/>
+        </w:rPr>
+        <w:t>subsetting</w:t>
+      </w:r>
+      <w:proofErr w:type="spellEnd"/>
+      <w:r>
+        <w:rPr>
+          <w:rFonts w:ascii="Arial" w:hAnsi="Arial" w:cs="Arial"/>
+          <w:color w:val="000000"/>
+          <w:sz w:val="20"/>
+          <w:szCs w:val="20"/>
+        </w:rPr>
+        <w:t xml:space="preserve"> the object to rows which contain the pattern then sorting will be far faster than sorting over all entries (including those that do not contain the pattern) then searching for the pattern amongst all the pre-sorted entries.</w:t>
+      </w:r>
+    </w:p>
+    <w:p>
+      <w:pPr>
+        <w:rPr>
+          <w:rFonts w:ascii="Arial" w:hAnsi="Arial" w:cs="Arial"/>
+          <w:i/>
+          <w:color w:val="000000"/>
+          <w:sz w:val="20"/>
+          <w:szCs w:val="20"/>
+        </w:rPr>
+      </w:pPr>
+      <w:r>
+        <w:rPr>
+          <w:rFonts w:ascii="Arial" w:hAnsi="Arial" w:cs="Arial"/>
+          <w:i/>
+          <w:color w:val="000000"/>
+          <w:sz w:val="20"/>
+          <w:szCs w:val="20"/>
+        </w:rPr>
+        <w:t>4. Come up with your own question about this data set that you can answer with a single</w:t>
+      </w:r>
+      <w:r>
+        <w:rPr>
+          <w:rFonts w:ascii="Arial" w:hAnsi="Arial" w:cs="Arial"/>
+          <w:i/>
+          <w:color w:val="000000"/>
+          <w:sz w:val="20"/>
+          <w:szCs w:val="20"/>
         </w:rPr>
         <w:t xml:space="preserve"> </w:t>
       </w:r>
       <w:r>
         <w:rPr>
           <w:rFonts w:ascii="Arial" w:hAnsi="Arial" w:cs="Arial"/>
-          <w:color w:val="000000"/>
-          <w:sz w:val="24"/>
-          <w:szCs w:val="24"/>
-        </w:rPr>
-        <w:t>the cluster, and finish with downloading a result.</w:t>
-      </w:r>
-    </w:p>
-    <w:p>
-      <w:pPr>
-        <w:ind w:left="720" w:firstLine="7"/>
-        <w:rPr>
-          <w:rFonts w:ascii="Arial" w:hAnsi="Arial" w:cs="Arial"/>
-        </w:rPr>
-      </w:pPr>
-      <w:r>
-        <w:rPr>
-          <w:rFonts w:ascii="Arial" w:hAnsi="Arial" w:cs="Arial"/>
-        </w:rPr>
-        <w:t xml:space="preserve">The </w:t>
-      </w:r>
-      <w:proofErr w:type="spellStart"/>
-      <w:r>
-        <w:rPr>
-          <w:rFonts w:ascii="Arial" w:hAnsi="Arial" w:cs="Arial"/>
-        </w:rPr>
-        <w:t>sbatch</w:t>
-      </w:r>
-      <w:proofErr w:type="spellEnd"/>
-      <w:r>
-        <w:rPr>
-          <w:rFonts w:ascii="Arial" w:hAnsi="Arial" w:cs="Arial"/>
-        </w:rPr>
-        <w:t xml:space="preserve"> submission progress begins with downloading code through cloning a repository via </w:t>
-      </w:r>
-      <w:proofErr w:type="spellStart"/>
-      <w:r>
-        <w:rPr>
-          <w:rFonts w:ascii="Arial" w:hAnsi="Arial" w:cs="Arial"/>
-        </w:rPr>
-        <w:t>github</w:t>
-      </w:r>
-      <w:proofErr w:type="spellEnd"/>
-      <w:r>
-        <w:rPr>
-          <w:rFonts w:ascii="Arial" w:hAnsi="Arial" w:cs="Arial"/>
-        </w:rPr>
-        <w:t xml:space="preserve"> or direct movement of files through a transfer protocol such as SSH file transfer protocol (SFTP). The latter is better capable of handling larger files but lacks the convenience of a downloadable repository. After code has been moved to the cluster, initiation of a shell script using </w:t>
-      </w:r>
-      <w:proofErr w:type="spellStart"/>
-      <w:r>
-        <w:rPr>
-          <w:rFonts w:ascii="Arial" w:hAnsi="Arial" w:cs="Arial"/>
-          <w:i/>
-        </w:rPr>
-        <w:t>sbatch</w:t>
-      </w:r>
-      <w:proofErr w:type="spellEnd"/>
-      <w:r>
-        <w:rPr>
-          <w:rFonts w:ascii="Arial" w:hAnsi="Arial" w:cs="Arial"/>
-        </w:rPr>
-        <w:t xml:space="preserve"> requests that the head node queue and assign processing tasks to worker nodes within the cluster. Depending on size of the task, general cluster demand, </w:t>
-      </w:r>
-      <w:r>
-        <w:rPr>
-          <w:rFonts w:ascii="Arial" w:hAnsi="Arial" w:cs="Arial"/>
-        </w:rPr>
-        <w:t>and task organization (such as number of nodes used in parallel tasks), the worker node completes the specified task, producing an output summary and associated products of the shell script. These are stored within the cluster and can then be accessed</w:t>
-      </w:r>
-      <w:r>
-        <w:rPr>
-          <w:rFonts w:ascii="Arial" w:hAnsi="Arial" w:cs="Arial"/>
-        </w:rPr>
-        <w:t xml:space="preserve"> locally</w:t>
-      </w:r>
-      <w:r>
-        <w:rPr>
-          <w:rFonts w:ascii="Arial" w:hAnsi="Arial" w:cs="Arial"/>
-        </w:rPr>
-        <w:t xml:space="preserve">, either by pushing changes to a remote </w:t>
-      </w:r>
-      <w:proofErr w:type="spellStart"/>
-      <w:r>
-        <w:rPr>
-          <w:rFonts w:ascii="Arial" w:hAnsi="Arial" w:cs="Arial"/>
-        </w:rPr>
-        <w:t>github</w:t>
-      </w:r>
-      <w:proofErr w:type="spellEnd"/>
-      <w:r>
-        <w:rPr>
-          <w:rFonts w:ascii="Arial" w:hAnsi="Arial" w:cs="Arial"/>
-        </w:rPr>
-        <w:t xml:space="preserve"> repository or directly downloading files from the remote machine to a local directory using SFTP. </w:t>
-      </w:r>
-    </w:p>
-    <w:p>
-      <w:pPr>
-        <w:rPr>
-          <w:rFonts w:ascii="Arial" w:hAnsi="Arial" w:cs="Arial"/>
-          <w:color w:val="000000"/>
-          <w:sz w:val="24"/>
-          <w:szCs w:val="24"/>
-        </w:rPr>
-      </w:pPr>
-      <w:r>
-        <w:rPr>
-          <w:rFonts w:ascii="Arial" w:hAnsi="Arial" w:cs="Arial"/>
-          <w:color w:val="000000"/>
-        </w:rPr>
-        <w:br/>
-      </w:r>
-      <w:r>
-        <w:rPr>
-          <w:rFonts w:ascii="Arial" w:hAnsi="Arial" w:cs="Arial"/>
-          <w:color w:val="000000"/>
-          <w:sz w:val="24"/>
-          <w:szCs w:val="24"/>
-        </w:rPr>
-        <w:t>2. Are the funding agency ID’s in this assignment the same as in the first data set?</w:t>
-      </w:r>
-    </w:p>
-    <w:p>
-      <w:pPr>
-        <w:rPr>
-          <w:rFonts w:ascii="Arial" w:hAnsi="Arial" w:cs="Arial"/>
-          <w:color w:val="000000"/>
-        </w:rPr>
-      </w:pPr>
-      <w:r>
-        <w:rPr>
-          <w:rFonts w:ascii="Arial" w:hAnsi="Arial" w:cs="Arial"/>
-          <w:color w:val="000000"/>
-        </w:rPr>
-        <w:br/>
-      </w:r>
-      <w:r>
-        <w:rPr>
-          <w:rFonts w:ascii="Arial" w:hAnsi="Arial" w:cs="Arial"/>
-          <w:color w:val="000000"/>
-          <w:sz w:val="24"/>
-          <w:szCs w:val="24"/>
-        </w:rPr>
-        <w:t>3. These two bash commands will produce the same output. Which is more efficient, and</w:t>
-      </w:r>
-      <w:r>
-        <w:rPr>
-          <w:rFonts w:ascii="Arial" w:hAnsi="Arial" w:cs="Arial"/>
-          <w:color w:val="000000"/>
+          <w:i/>
+          <w:color w:val="000000"/>
+          <w:sz w:val="20"/>
+          <w:szCs w:val="20"/>
+        </w:rPr>
+        <w:t>sequence of bash commands as you did with the questions in the first section. Run it</w:t>
+      </w:r>
+      <w:r>
+        <w:rPr>
+          <w:rFonts w:ascii="Arial" w:hAnsi="Arial" w:cs="Arial"/>
+          <w:i/>
+          <w:color w:val="000000"/>
+          <w:sz w:val="20"/>
+          <w:szCs w:val="20"/>
         </w:rPr>
         <w:t xml:space="preserve"> </w:t>
       </w:r>
       <w:r>
         <w:rPr>
           <w:rFonts w:ascii="Arial" w:hAnsi="Arial" w:cs="Arial"/>
-          <w:color w:val="000000"/>
-          <w:sz w:val="24"/>
-          <w:szCs w:val="24"/>
-        </w:rPr>
-        <w:t>why?</w:t>
-      </w:r>
-    </w:p>
-    <w:p>
-      <w:pPr>
-        <w:ind w:left="720"/>
-        <w:rPr>
-          <w:rFonts w:ascii="Arial" w:hAnsi="Arial" w:cs="Arial"/>
-          <w:color w:val="000000"/>
-        </w:rPr>
-      </w:pPr>
-      <w:r>
-        <w:rPr>
-          <w:rFonts w:ascii="Arial" w:hAnsi="Arial" w:cs="Arial"/>
-          <w:color w:val="000000"/>
-          <w:sz w:val="24"/>
-          <w:szCs w:val="24"/>
-        </w:rPr>
-        <w:t>1. cat file | sort | grep "pattern"</w:t>
-      </w:r>
-      <w:r>
-        <w:rPr>
-          <w:rFonts w:ascii="Arial" w:hAnsi="Arial" w:cs="Arial"/>
-          <w:color w:val="000000"/>
-        </w:rPr>
-        <w:br/>
-      </w:r>
-      <w:r>
-        <w:rPr>
-          <w:rFonts w:ascii="Arial" w:hAnsi="Arial" w:cs="Arial"/>
-          <w:color w:val="000000"/>
-          <w:sz w:val="24"/>
-          <w:szCs w:val="24"/>
-        </w:rPr>
-        <w:t>2. cat file | grep "pattern" | sort</w:t>
-      </w:r>
-    </w:p>
-    <w:p>
-      <w:pPr>
-        <w:ind w:left="720"/>
-        <w:rPr>
-          <w:rFonts w:ascii="Arial" w:hAnsi="Arial" w:cs="Arial"/>
-          <w:color w:val="000000"/>
-          <w:sz w:val="24"/>
-          <w:szCs w:val="24"/>
-        </w:rPr>
-      </w:pPr>
-      <w:r>
-        <w:rPr>
-          <w:rFonts w:ascii="Arial" w:hAnsi="Arial" w:cs="Arial"/>
-          <w:color w:val="000000"/>
-          <w:sz w:val="24"/>
-          <w:szCs w:val="24"/>
-        </w:rPr>
-        <w:t xml:space="preserve">The latter </w:t>
-      </w:r>
-      <w:r>
-        <w:rPr>
-          <w:rFonts w:ascii="Arial" w:hAnsi="Arial" w:cs="Arial"/>
-          <w:color w:val="000000"/>
-          <w:sz w:val="24"/>
-          <w:szCs w:val="24"/>
-        </w:rPr>
-        <w:t xml:space="preserve">will be more efficient, as the </w:t>
-      </w:r>
-      <w:r>
-        <w:rPr>
-          <w:rFonts w:ascii="Arial" w:hAnsi="Arial" w:cs="Arial"/>
-          <w:i/>
-          <w:color w:val="000000"/>
-          <w:sz w:val="24"/>
-          <w:szCs w:val="24"/>
-        </w:rPr>
-        <w:t>grep “pattern”</w:t>
-      </w:r>
-      <w:r>
-        <w:rPr>
-          <w:rFonts w:ascii="Arial" w:hAnsi="Arial" w:cs="Arial"/>
-          <w:color w:val="000000"/>
-          <w:sz w:val="24"/>
-          <w:szCs w:val="24"/>
-        </w:rPr>
-        <w:t xml:space="preserve"> command will reduce the size of the object being accessed during the sort. As the order of these operations can be performed interchangeably, </w:t>
-      </w:r>
-      <w:r>
-        <w:rPr>
-          <w:rFonts w:ascii="Arial" w:hAnsi="Arial" w:cs="Arial"/>
-          <w:color w:val="000000"/>
-          <w:sz w:val="24"/>
-          <w:szCs w:val="24"/>
-        </w:rPr>
-        <w:t xml:space="preserve">first </w:t>
-      </w:r>
-      <w:proofErr w:type="spellStart"/>
-      <w:r>
-        <w:rPr>
-          <w:rFonts w:ascii="Arial" w:hAnsi="Arial" w:cs="Arial"/>
-          <w:color w:val="000000"/>
-          <w:sz w:val="24"/>
-          <w:szCs w:val="24"/>
-        </w:rPr>
-        <w:t>subsetting</w:t>
-      </w:r>
-      <w:proofErr w:type="spellEnd"/>
-      <w:r>
-        <w:rPr>
-          <w:rFonts w:ascii="Arial" w:hAnsi="Arial" w:cs="Arial"/>
-          <w:color w:val="000000"/>
-          <w:sz w:val="24"/>
-          <w:szCs w:val="24"/>
-        </w:rPr>
-        <w:t xml:space="preserve"> the object to rows which contain the pattern then sorting will be far faster than sorting over all entries (including those that do not contain the pattern) then searching for the pattern amongst all the pre-sorted entries.</w:t>
-      </w:r>
-    </w:p>
-    <w:p>
-      <w:pPr>
-        <w:rPr>
-          <w:rFonts w:ascii="Arial" w:hAnsi="Arial" w:cs="Arial"/>
-          <w:color w:val="000000"/>
-          <w:sz w:val="24"/>
-          <w:szCs w:val="24"/>
-        </w:rPr>
-      </w:pPr>
-      <w:r>
-        <w:rPr>
-          <w:rFonts w:ascii="Arial" w:hAnsi="Arial" w:cs="Arial"/>
-          <w:color w:val="000000"/>
-          <w:sz w:val="24"/>
-          <w:szCs w:val="24"/>
-        </w:rPr>
-        <w:t>4. Come up with your own question about this data set that you can answer with a single</w:t>
-      </w:r>
-      <w:r>
-        <w:rPr>
-          <w:rFonts w:ascii="Arial" w:hAnsi="Arial" w:cs="Arial"/>
-          <w:color w:val="000000"/>
+          <w:i/>
+          <w:color w:val="000000"/>
+          <w:sz w:val="20"/>
+          <w:szCs w:val="20"/>
+        </w:rPr>
+        <w:t>and verify that it does what you expect. Show your code and explain what every step</w:t>
+      </w:r>
+      <w:r>
+        <w:rPr>
+          <w:rFonts w:ascii="Arial" w:hAnsi="Arial" w:cs="Arial"/>
+          <w:i/>
+          <w:color w:val="000000"/>
+          <w:sz w:val="20"/>
+          <w:szCs w:val="20"/>
         </w:rPr>
         <w:t xml:space="preserve"> </w:t>
       </w:r>
       <w:r>
         <w:rPr>
           <w:rFonts w:ascii="Arial" w:hAnsi="Arial" w:cs="Arial"/>
-          <w:color w:val="000000"/>
-          <w:sz w:val="24"/>
-          <w:szCs w:val="24"/>
-        </w:rPr>
-        <w:t>sequence of bash commands as you did with the questions in the first section. Run it</w:t>
-      </w:r>
-      <w:r>
-        <w:rPr>
-          <w:rFonts w:ascii="Arial" w:hAnsi="Arial" w:cs="Arial"/>
-          <w:color w:val="000000"/>
-        </w:rPr>
-        <w:t xml:space="preserve"> </w:t>
-      </w:r>
-      <w:r>
-        <w:rPr>
-          <w:rFonts w:ascii="Arial" w:hAnsi="Arial" w:cs="Arial"/>
-          <w:color w:val="000000"/>
-          <w:sz w:val="24"/>
-          <w:szCs w:val="24"/>
-        </w:rPr>
-        <w:t>and verify that it does what you expect. Show your code and explain what every step</w:t>
-      </w:r>
-      <w:r>
-        <w:rPr>
-          <w:rFonts w:ascii="Arial" w:hAnsi="Arial" w:cs="Arial"/>
-          <w:color w:val="000000"/>
-        </w:rPr>
-        <w:t xml:space="preserve"> </w:t>
+          <w:i/>
+          <w:color w:val="000000"/>
+          <w:sz w:val="20"/>
+          <w:szCs w:val="20"/>
+        </w:rPr>
+        <w:t>does</w:t>
+      </w:r>
+    </w:p>
+    <w:p>
+      <w:pPr>
+        <w:rPr>
+          <w:rFonts w:ascii="Arial" w:hAnsi="Arial" w:cs="Arial"/>
+          <w:color w:val="000000"/>
+          <w:sz w:val="20"/>
+          <w:szCs w:val="20"/>
+        </w:rPr>
+      </w:pPr>
+      <w:r>
+        <w:rPr>
+          <w:rFonts w:ascii="Arial" w:hAnsi="Arial" w:cs="Arial"/>
+          <w:color w:val="000000"/>
+          <w:sz w:val="20"/>
+          <w:szCs w:val="20"/>
+        </w:rPr>
+        <w:t>For this question, I decided to ask where funding related to US borders is sent, given the recent political discussion over a wall on our southern border.</w:t>
       </w:r>
       <w:bookmarkStart w:id="0" w:name="_GoBack"/>
       <w:bookmarkEnd w:id="0"/>
-      <w:r>
-        <w:rPr>
-          <w:rFonts w:ascii="Arial" w:hAnsi="Arial" w:cs="Arial"/>
-          <w:color w:val="000000"/>
-          <w:sz w:val="24"/>
-          <w:szCs w:val="24"/>
-        </w:rPr>
-        <w:t>does</w:t>
+    </w:p>
+    <w:p>
+      <w:pPr>
+        <w:rPr>
+          <w:rFonts w:ascii="Arial" w:hAnsi="Arial" w:cs="Arial"/>
+          <w:color w:val="000000"/>
+          <w:sz w:val="20"/>
+          <w:szCs w:val="20"/>
+        </w:rPr>
+      </w:pPr>
+      <w:r>
+        <w:rPr>
+          <w:rFonts w:ascii="Arial" w:hAnsi="Arial" w:cs="Arial"/>
+          <w:color w:val="000000"/>
+          <w:sz w:val="20"/>
+          <w:szCs w:val="20"/>
+        </w:rPr>
+        <w:t>First, I cut the data to relevant columns - obligation, description, and recipient state ID</w:t>
+      </w:r>
+    </w:p>
+    <w:p>
+      <w:pPr>
+        <w:ind w:firstLine="720"/>
+        <w:rPr>
+          <w:rFonts w:ascii="Arial" w:hAnsi="Arial" w:cs="Arial"/>
+          <w:i/>
+          <w:color w:val="000000"/>
+          <w:sz w:val="20"/>
+          <w:szCs w:val="20"/>
+        </w:rPr>
+      </w:pPr>
+      <w:r>
+        <w:rPr>
+          <w:rFonts w:ascii="Arial" w:hAnsi="Arial" w:cs="Arial"/>
+          <w:i/>
+          <w:color w:val="000000"/>
+          <w:sz w:val="20"/>
+          <w:szCs w:val="20"/>
+        </w:rPr>
+        <w:t>cut -f 8,25,36 -</w:t>
+      </w:r>
+      <w:proofErr w:type="gramStart"/>
+      <w:r>
+        <w:rPr>
+          <w:rFonts w:ascii="Arial" w:hAnsi="Arial" w:cs="Arial"/>
+          <w:i/>
+          <w:color w:val="000000"/>
+          <w:sz w:val="20"/>
+          <w:szCs w:val="20"/>
+        </w:rPr>
+        <w:t>d ,</w:t>
+      </w:r>
+      <w:proofErr w:type="gramEnd"/>
+      <w:r>
+        <w:rPr>
+          <w:rFonts w:ascii="Arial" w:hAnsi="Arial" w:cs="Arial"/>
+          <w:i/>
+          <w:color w:val="000000"/>
+          <w:sz w:val="20"/>
+          <w:szCs w:val="20"/>
+        </w:rPr>
+        <w:t xml:space="preserve"> </w:t>
+      </w:r>
+      <w:proofErr w:type="spellStart"/>
+      <w:r>
+        <w:rPr>
+          <w:rFonts w:ascii="Arial" w:hAnsi="Arial" w:cs="Arial"/>
+          <w:i/>
+          <w:color w:val="000000"/>
+          <w:sz w:val="20"/>
+          <w:szCs w:val="20"/>
+        </w:rPr>
+        <w:t>transaction_large</w:t>
+      </w:r>
+      <w:proofErr w:type="spellEnd"/>
+      <w:r>
+        <w:rPr>
+          <w:rFonts w:ascii="Arial" w:hAnsi="Arial" w:cs="Arial"/>
+          <w:i/>
+          <w:color w:val="000000"/>
+          <w:sz w:val="20"/>
+          <w:szCs w:val="20"/>
+        </w:rPr>
+        <w:t xml:space="preserve"> |</w:t>
+      </w:r>
+    </w:p>
+    <w:p>
+      <w:pPr>
+        <w:rPr>
+          <w:rFonts w:ascii="Arial" w:hAnsi="Arial" w:cs="Arial"/>
+          <w:color w:val="000000"/>
+          <w:sz w:val="20"/>
+          <w:szCs w:val="20"/>
+        </w:rPr>
+      </w:pPr>
+      <w:r>
+        <w:rPr>
+          <w:rFonts w:ascii="Arial" w:hAnsi="Arial" w:cs="Arial"/>
+          <w:color w:val="000000"/>
+          <w:sz w:val="20"/>
+          <w:szCs w:val="20"/>
+        </w:rPr>
+        <w:t>Then, search</w:t>
+      </w:r>
+      <w:r>
+        <w:rPr>
+          <w:rFonts w:ascii="Arial" w:hAnsi="Arial" w:cs="Arial"/>
+          <w:color w:val="000000"/>
+          <w:sz w:val="20"/>
+          <w:szCs w:val="20"/>
+        </w:rPr>
+        <w:t>ed</w:t>
+      </w:r>
+      <w:r>
+        <w:rPr>
+          <w:rFonts w:ascii="Arial" w:hAnsi="Arial" w:cs="Arial"/>
+          <w:color w:val="000000"/>
+          <w:sz w:val="20"/>
+          <w:szCs w:val="20"/>
+        </w:rPr>
+        <w:t xml:space="preserve"> for the term "border" (case insensitive)</w:t>
+      </w:r>
+    </w:p>
+    <w:p>
+      <w:pPr>
+        <w:ind w:firstLine="720"/>
+        <w:rPr>
+          <w:rFonts w:ascii="Arial" w:hAnsi="Arial" w:cs="Arial"/>
+          <w:i/>
+          <w:color w:val="000000"/>
+          <w:sz w:val="20"/>
+          <w:szCs w:val="20"/>
+        </w:rPr>
+      </w:pPr>
+      <w:r>
+        <w:rPr>
+          <w:rFonts w:ascii="Arial" w:hAnsi="Arial" w:cs="Arial"/>
+          <w:i/>
+          <w:color w:val="000000"/>
+          <w:sz w:val="20"/>
+          <w:szCs w:val="20"/>
+        </w:rPr>
+        <w:t>grep -</w:t>
+      </w:r>
+      <w:proofErr w:type="spellStart"/>
+      <w:r>
+        <w:rPr>
+          <w:rFonts w:ascii="Arial" w:hAnsi="Arial" w:cs="Arial"/>
+          <w:i/>
+          <w:color w:val="000000"/>
+          <w:sz w:val="20"/>
+          <w:szCs w:val="20"/>
+        </w:rPr>
+        <w:t>i</w:t>
+      </w:r>
+      <w:proofErr w:type="spellEnd"/>
+      <w:r>
+        <w:rPr>
+          <w:rFonts w:ascii="Arial" w:hAnsi="Arial" w:cs="Arial"/>
+          <w:i/>
+          <w:color w:val="000000"/>
+          <w:sz w:val="20"/>
+          <w:szCs w:val="20"/>
+        </w:rPr>
+        <w:t xml:space="preserve"> border |</w:t>
+      </w:r>
+    </w:p>
+    <w:p>
+      <w:pPr>
+        <w:rPr>
+          <w:rFonts w:ascii="Arial" w:hAnsi="Arial" w:cs="Arial"/>
+          <w:color w:val="000000"/>
+          <w:sz w:val="20"/>
+          <w:szCs w:val="20"/>
+        </w:rPr>
+      </w:pPr>
+      <w:r>
+        <w:rPr>
+          <w:rFonts w:ascii="Arial" w:hAnsi="Arial" w:cs="Arial"/>
+          <w:color w:val="000000"/>
+          <w:sz w:val="20"/>
+          <w:szCs w:val="20"/>
+        </w:rPr>
+        <w:t xml:space="preserve">Then, using </w:t>
+      </w:r>
+      <w:proofErr w:type="spellStart"/>
+      <w:r>
+        <w:rPr>
+          <w:rFonts w:ascii="Arial" w:hAnsi="Arial" w:cs="Arial"/>
+          <w:color w:val="000000"/>
+          <w:sz w:val="20"/>
+          <w:szCs w:val="20"/>
+        </w:rPr>
+        <w:t>awk</w:t>
+      </w:r>
+      <w:proofErr w:type="spellEnd"/>
+      <w:r>
+        <w:rPr>
+          <w:rFonts w:ascii="Arial" w:hAnsi="Arial" w:cs="Arial"/>
+          <w:color w:val="000000"/>
+          <w:sz w:val="20"/>
+          <w:szCs w:val="20"/>
+        </w:rPr>
+        <w:t>, delimit</w:t>
+      </w:r>
+      <w:r>
+        <w:rPr>
+          <w:rFonts w:ascii="Arial" w:hAnsi="Arial" w:cs="Arial"/>
+          <w:color w:val="000000"/>
+          <w:sz w:val="20"/>
+          <w:szCs w:val="20"/>
+        </w:rPr>
+        <w:t xml:space="preserve">ed </w:t>
+      </w:r>
+      <w:r>
+        <w:rPr>
+          <w:rFonts w:ascii="Arial" w:hAnsi="Arial" w:cs="Arial"/>
+          <w:color w:val="000000"/>
+          <w:sz w:val="20"/>
+          <w:szCs w:val="20"/>
+        </w:rPr>
+        <w:t>fields by "," and sum over unique values of the array</w:t>
+      </w:r>
+      <w:r>
+        <w:rPr>
+          <w:rFonts w:ascii="Arial" w:hAnsi="Arial" w:cs="Arial"/>
+          <w:color w:val="000000"/>
+          <w:sz w:val="20"/>
+          <w:szCs w:val="20"/>
+        </w:rPr>
+        <w:t xml:space="preserve">. </w:t>
+      </w:r>
+      <w:r>
+        <w:rPr>
+          <w:rFonts w:ascii="Arial" w:hAnsi="Arial" w:cs="Arial"/>
+          <w:color w:val="000000"/>
+          <w:sz w:val="20"/>
+          <w:szCs w:val="20"/>
+        </w:rPr>
+        <w:t>Source from https://stackoverflow.com/questions/10286522/group-by-sum-from-shell</w:t>
+      </w:r>
+    </w:p>
+    <w:p>
+      <w:pPr>
+        <w:ind w:firstLine="720"/>
+        <w:rPr>
+          <w:rFonts w:ascii="Arial" w:hAnsi="Arial" w:cs="Arial"/>
+          <w:i/>
+          <w:color w:val="000000"/>
+          <w:sz w:val="20"/>
+          <w:szCs w:val="20"/>
+        </w:rPr>
+      </w:pPr>
+      <w:r>
+        <w:rPr>
+          <w:sz w:val="20"/>
+          <w:szCs w:val="20"/>
+        </w:rPr>
+        <w:drawing>
+          <wp:anchor distT="0" distB="0" distL="114300" distR="114300" simplePos="0" relativeHeight="251658240" behindDoc="1" locked="0" layoutInCell="1" allowOverlap="1" wp14:anchorId="41B86386" wp14:editId="2FEBBE35">
+            <wp:simplePos x="0" y="0"/>
+            <wp:positionH relativeFrom="margin">
+              <wp:posOffset>4502150</wp:posOffset>
+            </wp:positionH>
+            <wp:positionV relativeFrom="paragraph">
+              <wp:posOffset>36060</wp:posOffset>
+            </wp:positionV>
+            <wp:extent cx="1729105" cy="1838960"/>
+            <wp:effectExtent l="0" t="0" r="4445" b="0"/>
+            <wp:wrapTight wrapText="bothSides">
+              <wp:wrapPolygon edited="0">
+                <wp:start x="9995" y="0"/>
+                <wp:lineTo x="0" y="0"/>
+                <wp:lineTo x="0" y="2238"/>
+                <wp:lineTo x="238" y="20138"/>
+                <wp:lineTo x="1428" y="20362"/>
+                <wp:lineTo x="9995" y="20809"/>
+                <wp:lineTo x="10947" y="20809"/>
+                <wp:lineTo x="20228" y="20362"/>
+                <wp:lineTo x="21418" y="20138"/>
+                <wp:lineTo x="21418" y="10964"/>
+                <wp:lineTo x="20466" y="10740"/>
+                <wp:lineTo x="21418" y="9174"/>
+                <wp:lineTo x="21418" y="448"/>
+                <wp:lineTo x="10947" y="0"/>
+                <wp:lineTo x="9995" y="0"/>
+              </wp:wrapPolygon>
+            </wp:wrapTight>
+            <wp:docPr id="2" name="Picture 2"/>
+            <wp:cNvGraphicFramePr>
+              <a:graphicFrameLocks xmlns:a="http://schemas.openxmlformats.org/drawingml/2006/main" noChangeAspect="1"/>
+            </wp:cNvGraphicFramePr>
+            <a:graphic xmlns:a="http://schemas.openxmlformats.org/drawingml/2006/main">
+              <a:graphicData uri="http://schemas.openxmlformats.org/drawingml/2006/picture">
+                <pic:pic xmlns:pic="http://schemas.openxmlformats.org/drawingml/2006/picture">
+                  <pic:nvPicPr>
+                    <pic:cNvPr id="0" name="Picture 2"/>
+                    <pic:cNvPicPr>
+                      <a:picLocks noChangeAspect="1" noChangeArrowheads="1"/>
+                    </pic:cNvPicPr>
+                  </pic:nvPicPr>
+                  <pic:blipFill rotWithShape="1">
+                    <a:blip r:embed="rId5" cstate="print">
+                      <a:extLst>
+                        <a:ext uri="{28A0092B-C50C-407E-A947-70E740481C1C}">
+                          <a14:useLocalDpi xmlns:a14="http://schemas.microsoft.com/office/drawing/2010/main" val="0"/>
+                        </a:ext>
+                      </a:extLst>
+                    </a:blip>
+                    <a:srcRect r="73496" b="11816"/>
+                    <a:stretch/>
+                  </pic:blipFill>
+                  <pic:spPr bwMode="auto">
+                    <a:xfrm>
+                      <a:off x="0" y="0"/>
+                      <a:ext cx="1729105" cy="1838960"/>
+                    </a:xfrm>
+                    <a:prstGeom prst="rect">
+                      <a:avLst/>
+                    </a:prstGeom>
+                    <a:noFill/>
+                    <a:ln>
+                      <a:noFill/>
+                    </a:ln>
+                    <a:extLst>
+                      <a:ext uri="{53640926-AAD7-44D8-BBD7-CCE9431645EC}">
+                        <a14:shadowObscured xmlns:a14="http://schemas.microsoft.com/office/drawing/2010/main"/>
+                      </a:ext>
+                    </a:extLst>
+                  </pic:spPr>
+                </pic:pic>
+              </a:graphicData>
+            </a:graphic>
+            <wp14:sizeRelH relativeFrom="margin">
+              <wp14:pctWidth>0</wp14:pctWidth>
+            </wp14:sizeRelH>
+            <wp14:sizeRelV relativeFrom="margin">
+              <wp14:pctHeight>0</wp14:pctHeight>
+            </wp14:sizeRelV>
+          </wp:anchor>
+        </w:drawing>
+      </w:r>
+      <w:proofErr w:type="spellStart"/>
+      <w:r>
+        <w:rPr>
+          <w:rFonts w:ascii="Arial" w:hAnsi="Arial" w:cs="Arial"/>
+          <w:i/>
+          <w:color w:val="000000"/>
+          <w:sz w:val="20"/>
+          <w:szCs w:val="20"/>
+        </w:rPr>
+        <w:t>awk</w:t>
+      </w:r>
+      <w:proofErr w:type="spellEnd"/>
+      <w:r>
+        <w:rPr>
+          <w:rFonts w:ascii="Arial" w:hAnsi="Arial" w:cs="Arial"/>
+          <w:i/>
+          <w:color w:val="000000"/>
+          <w:sz w:val="20"/>
+          <w:szCs w:val="20"/>
+        </w:rPr>
+        <w:t xml:space="preserve"> -F '[,]' '{</w:t>
+      </w:r>
+      <w:proofErr w:type="spellStart"/>
+      <w:proofErr w:type="gramStart"/>
+      <w:r>
+        <w:rPr>
+          <w:rFonts w:ascii="Arial" w:hAnsi="Arial" w:cs="Arial"/>
+          <w:i/>
+          <w:color w:val="000000"/>
+          <w:sz w:val="20"/>
+          <w:szCs w:val="20"/>
+        </w:rPr>
+        <w:t>arr</w:t>
+      </w:r>
+      <w:proofErr w:type="spellEnd"/>
+      <w:r>
+        <w:rPr>
+          <w:rFonts w:ascii="Arial" w:hAnsi="Arial" w:cs="Arial"/>
+          <w:i/>
+          <w:color w:val="000000"/>
+          <w:sz w:val="20"/>
+          <w:szCs w:val="20"/>
+        </w:rPr>
+        <w:t>[</w:t>
+      </w:r>
+      <w:proofErr w:type="gramEnd"/>
+      <w:r>
+        <w:rPr>
+          <w:rFonts w:ascii="Arial" w:hAnsi="Arial" w:cs="Arial"/>
+          <w:i/>
+          <w:color w:val="000000"/>
+          <w:sz w:val="20"/>
+          <w:szCs w:val="20"/>
+        </w:rPr>
+        <w:t>$3]+=$1}</w:t>
+      </w:r>
+      <w:r>
+        <w:rPr>
+          <w:rFonts w:ascii="Arial" w:hAnsi="Arial" w:cs="Arial"/>
+          <w:i/>
+          <w:color w:val="000000"/>
+          <w:sz w:val="20"/>
+          <w:szCs w:val="20"/>
+        </w:rPr>
+        <w:t xml:space="preserve"> </w:t>
+      </w:r>
+    </w:p>
+    <w:p>
+      <w:pPr>
+        <w:ind w:firstLine="720"/>
+        <w:rPr>
+          <w:rFonts w:ascii="Arial" w:hAnsi="Arial" w:cs="Arial"/>
+          <w:i/>
+          <w:color w:val="000000"/>
+          <w:sz w:val="20"/>
+          <w:szCs w:val="20"/>
+        </w:rPr>
+      </w:pPr>
+      <w:r>
+        <w:rPr>
+          <w:rFonts w:ascii="Arial" w:hAnsi="Arial" w:cs="Arial"/>
+          <w:i/>
+          <w:color w:val="000000"/>
+          <w:sz w:val="20"/>
+          <w:szCs w:val="20"/>
+        </w:rPr>
+        <w:t xml:space="preserve">END {for (key in </w:t>
+      </w:r>
+      <w:proofErr w:type="spellStart"/>
+      <w:r>
+        <w:rPr>
+          <w:rFonts w:ascii="Arial" w:hAnsi="Arial" w:cs="Arial"/>
+          <w:i/>
+          <w:color w:val="000000"/>
+          <w:sz w:val="20"/>
+          <w:szCs w:val="20"/>
+        </w:rPr>
+        <w:t>arr</w:t>
+      </w:r>
+      <w:proofErr w:type="spellEnd"/>
+      <w:r>
+        <w:rPr>
+          <w:rFonts w:ascii="Arial" w:hAnsi="Arial" w:cs="Arial"/>
+          <w:i/>
+          <w:color w:val="000000"/>
+          <w:sz w:val="20"/>
+          <w:szCs w:val="20"/>
+        </w:rPr>
+        <w:t xml:space="preserve">) </w:t>
+      </w:r>
+      <w:proofErr w:type="spellStart"/>
+      <w:proofErr w:type="gramStart"/>
+      <w:r>
+        <w:rPr>
+          <w:rFonts w:ascii="Arial" w:hAnsi="Arial" w:cs="Arial"/>
+          <w:i/>
+          <w:color w:val="000000"/>
+          <w:sz w:val="20"/>
+          <w:szCs w:val="20"/>
+        </w:rPr>
+        <w:t>printf</w:t>
+      </w:r>
+      <w:proofErr w:type="spellEnd"/>
+      <w:r>
+        <w:rPr>
+          <w:rFonts w:ascii="Arial" w:hAnsi="Arial" w:cs="Arial"/>
+          <w:i/>
+          <w:color w:val="000000"/>
+          <w:sz w:val="20"/>
+          <w:szCs w:val="20"/>
+        </w:rPr>
+        <w:t>(</w:t>
+      </w:r>
+      <w:proofErr w:type="gramEnd"/>
+      <w:r>
+        <w:rPr>
+          <w:rFonts w:ascii="Arial" w:hAnsi="Arial" w:cs="Arial"/>
+          <w:i/>
+          <w:color w:val="000000"/>
+          <w:sz w:val="20"/>
+          <w:szCs w:val="20"/>
+        </w:rPr>
+        <w:t>"%s\</w:t>
+      </w:r>
+      <w:proofErr w:type="spellStart"/>
+      <w:r>
+        <w:rPr>
+          <w:rFonts w:ascii="Arial" w:hAnsi="Arial" w:cs="Arial"/>
+          <w:i/>
+          <w:color w:val="000000"/>
+          <w:sz w:val="20"/>
+          <w:szCs w:val="20"/>
+        </w:rPr>
+        <w:t>t%s</w:t>
+      </w:r>
+      <w:proofErr w:type="spellEnd"/>
+      <w:r>
+        <w:rPr>
+          <w:rFonts w:ascii="Arial" w:hAnsi="Arial" w:cs="Arial"/>
+          <w:i/>
+          <w:color w:val="000000"/>
+          <w:sz w:val="20"/>
+          <w:szCs w:val="20"/>
+        </w:rPr>
+        <w:t xml:space="preserve">\n", key, </w:t>
+      </w:r>
+      <w:proofErr w:type="spellStart"/>
+      <w:r>
+        <w:rPr>
+          <w:rFonts w:ascii="Arial" w:hAnsi="Arial" w:cs="Arial"/>
+          <w:i/>
+          <w:color w:val="000000"/>
+          <w:sz w:val="20"/>
+          <w:szCs w:val="20"/>
+        </w:rPr>
+        <w:t>arr</w:t>
+      </w:r>
+      <w:proofErr w:type="spellEnd"/>
+      <w:r>
+        <w:rPr>
+          <w:rFonts w:ascii="Arial" w:hAnsi="Arial" w:cs="Arial"/>
+          <w:i/>
+          <w:color w:val="000000"/>
+          <w:sz w:val="20"/>
+          <w:szCs w:val="20"/>
+        </w:rPr>
+        <w:t>[key])}'|</w:t>
+      </w:r>
+    </w:p>
+    <w:p>
+      <w:pPr>
+        <w:rPr>
+          <w:rFonts w:ascii="Arial" w:hAnsi="Arial" w:cs="Arial"/>
+          <w:color w:val="000000"/>
+          <w:sz w:val="20"/>
+          <w:szCs w:val="20"/>
+        </w:rPr>
+      </w:pPr>
+      <w:r>
+        <w:rPr>
+          <w:rFonts w:ascii="Arial" w:hAnsi="Arial" w:cs="Arial"/>
+          <w:color w:val="000000"/>
+          <w:sz w:val="20"/>
+          <w:szCs w:val="20"/>
+        </w:rPr>
+        <w:t>Finally, I s</w:t>
+      </w:r>
+      <w:r>
+        <w:rPr>
+          <w:rFonts w:ascii="Arial" w:hAnsi="Arial" w:cs="Arial"/>
+          <w:color w:val="000000"/>
+          <w:sz w:val="20"/>
+          <w:szCs w:val="20"/>
+        </w:rPr>
+        <w:t>ort</w:t>
+      </w:r>
+      <w:r>
+        <w:rPr>
+          <w:rFonts w:ascii="Arial" w:hAnsi="Arial" w:cs="Arial"/>
+          <w:color w:val="000000"/>
+          <w:sz w:val="20"/>
+          <w:szCs w:val="20"/>
+        </w:rPr>
+        <w:t>ed</w:t>
+      </w:r>
+      <w:r>
+        <w:rPr>
+          <w:rFonts w:ascii="Arial" w:hAnsi="Arial" w:cs="Arial"/>
+          <w:color w:val="000000"/>
+          <w:sz w:val="20"/>
+          <w:szCs w:val="20"/>
+        </w:rPr>
+        <w:t xml:space="preserve"> over the first column and output a new text document</w:t>
+      </w:r>
+    </w:p>
+    <w:p>
+      <w:pPr>
+        <w:ind w:firstLine="720"/>
+        <w:rPr>
+          <w:rFonts w:ascii="Arial" w:hAnsi="Arial" w:cs="Arial"/>
+          <w:i/>
+          <w:color w:val="000000"/>
+          <w:sz w:val="20"/>
+          <w:szCs w:val="20"/>
+        </w:rPr>
+      </w:pPr>
+      <w:r>
+        <w:rPr>
+          <w:rFonts w:ascii="Arial" w:hAnsi="Arial" w:cs="Arial"/>
+          <w:i/>
+          <w:color w:val="000000"/>
+          <w:sz w:val="20"/>
+          <w:szCs w:val="20"/>
+        </w:rPr>
+        <w:t>sort -k1,1 &gt; borderfunding.txt</w:t>
+      </w:r>
+    </w:p>
+    <w:p>
+      <w:pPr>
+        <w:rPr>
+          <w:rFonts w:ascii="Arial" w:hAnsi="Arial" w:cs="Arial"/>
+          <w:color w:val="000000"/>
+          <w:sz w:val="20"/>
+          <w:szCs w:val="20"/>
+        </w:rPr>
+      </w:pPr>
+      <w:r>
+        <w:rPr>
+          <w:rFonts w:ascii="Arial" w:hAnsi="Arial" w:cs="Arial"/>
+          <w:noProof/>
+          <w:color w:val="000000"/>
+          <w:sz w:val="20"/>
+          <w:szCs w:val="20"/>
+        </w:rPr>
+        <mc:AlternateContent>
+          <mc:Choice Requires="wps">
+            <w:drawing>
+              <wp:anchor distT="45720" distB="45720" distL="114300" distR="114300" simplePos="0" relativeHeight="251660288" behindDoc="1" locked="0" layoutInCell="1" allowOverlap="1" wp14:anchorId="0CF627A0" wp14:editId="395E8BCB">
+                <wp:simplePos x="0" y="0"/>
+                <wp:positionH relativeFrom="margin">
+                  <wp:posOffset>4544695</wp:posOffset>
+                </wp:positionH>
+                <wp:positionV relativeFrom="paragraph">
+                  <wp:posOffset>781685</wp:posOffset>
+                </wp:positionV>
+                <wp:extent cx="1828165" cy="624205"/>
+                <wp:effectExtent l="0" t="0" r="635" b="4445"/>
+                <wp:wrapTight wrapText="bothSides">
+                  <wp:wrapPolygon edited="0">
+                    <wp:start x="0" y="0"/>
+                    <wp:lineTo x="0" y="21095"/>
+                    <wp:lineTo x="21382" y="21095"/>
+                    <wp:lineTo x="21382" y="0"/>
+                    <wp:lineTo x="0" y="0"/>
+                  </wp:wrapPolygon>
+                </wp:wrapTight>
+                <wp:docPr id="217" name="Text Box 2"/>
+                <wp:cNvGraphicFramePr>
+                  <a:graphicFrameLocks xmlns:a="http://schemas.openxmlformats.org/drawingml/2006/main"/>
+                </wp:cNvGraphicFramePr>
+                <a:graphic xmlns:a="http://schemas.openxmlformats.org/drawingml/2006/main">
+                  <a:graphicData uri="http://schemas.microsoft.com/office/word/2010/wordprocessingShape">
+                    <wps:wsp>
+                      <wps:cNvSpPr txBox="1">
+                        <a:spLocks noChangeArrowheads="1"/>
+                      </wps:cNvSpPr>
+                      <wps:spPr bwMode="auto">
+                        <a:xfrm>
+                          <a:off x="0" y="0"/>
+                          <a:ext cx="1828165" cy="624205"/>
+                        </a:xfrm>
+                        <a:prstGeom prst="rect">
+                          <a:avLst/>
+                        </a:prstGeom>
+                        <a:solidFill>
+                          <a:srgbClr val="FFFFFF"/>
+                        </a:solidFill>
+                        <a:ln w="9525">
+                          <a:noFill/>
+                          <a:miter lim="800000"/>
+                          <a:headEnd/>
+                          <a:tailEnd/>
+                        </a:ln>
+                      </wps:spPr>
+                      <wps:txbx>
+                        <w:txbxContent>
+                          <w:p>
+                            <w:pPr>
+                              <w:rPr>
+                                <w:rFonts w:ascii="Arial" w:hAnsi="Arial" w:cs="Arial"/>
+                                <w:sz w:val="20"/>
+                                <w:szCs w:val="20"/>
+                              </w:rPr>
+                            </w:pPr>
+                            <w:r>
+                              <w:rPr>
+                                <w:rFonts w:ascii="Arial" w:hAnsi="Arial" w:cs="Arial"/>
+                                <w:b/>
+                                <w:sz w:val="20"/>
+                                <w:szCs w:val="20"/>
+                              </w:rPr>
+                              <w:t>Table 1</w:t>
+                            </w:r>
+                            <w:r>
+                              <w:rPr>
+                                <w:rFonts w:ascii="Arial" w:hAnsi="Arial" w:cs="Arial"/>
+                                <w:b/>
+                                <w:sz w:val="20"/>
+                                <w:szCs w:val="20"/>
+                              </w:rPr>
+                              <w:t>:</w:t>
+                            </w:r>
+                            <w:r>
+                              <w:rPr>
+                                <w:rFonts w:ascii="Arial" w:hAnsi="Arial" w:cs="Arial"/>
+                                <w:sz w:val="20"/>
+                                <w:szCs w:val="20"/>
+                              </w:rPr>
+                              <w:t xml:space="preserve"> </w:t>
+                            </w:r>
+                            <w:r>
+                              <w:rPr>
+                                <w:rFonts w:ascii="Arial" w:hAnsi="Arial" w:cs="Arial"/>
+                                <w:sz w:val="20"/>
+                                <w:szCs w:val="20"/>
+                              </w:rPr>
+                              <w:t xml:space="preserve">Top 10 </w:t>
+                            </w:r>
+                            <w:r>
+                              <w:rPr>
+                                <w:rFonts w:ascii="Arial" w:hAnsi="Arial" w:cs="Arial"/>
+                                <w:sz w:val="20"/>
+                                <w:szCs w:val="20"/>
+                              </w:rPr>
+                              <w:t>s</w:t>
+                            </w:r>
+                            <w:r>
+                              <w:rPr>
+                                <w:rFonts w:ascii="Arial" w:hAnsi="Arial" w:cs="Arial"/>
+                                <w:sz w:val="20"/>
+                                <w:szCs w:val="20"/>
+                              </w:rPr>
+                              <w:t xml:space="preserve">tate and associated “border” related funding amounts. </w:t>
+                            </w:r>
+                          </w:p>
+                        </w:txbxContent>
+                      </wps:txbx>
+                      <wps:bodyPr rot="0" vert="horz" wrap="square" lIns="91440" tIns="45720" rIns="91440" bIns="45720" anchor="t" anchorCtr="0">
+                        <a:noAutofit/>
+                      </wps:bodyPr>
+                    </wps:wsp>
+                  </a:graphicData>
+                </a:graphic>
+                <wp14:sizeRelH relativeFrom="margin">
+                  <wp14:pctWidth>0</wp14:pctWidth>
+                </wp14:sizeRelH>
+                <wp14:sizeRelV relativeFrom="margin">
+                  <wp14:pctHeight>0</wp14:pctHeight>
+                </wp14:sizeRelV>
+              </wp:anchor>
+            </w:drawing>
+          </mc:Choice>
+          <mc:Fallback>
+            <w:pict>
+              <v:shapetype w14:anchorId="0CF627A0" id="_x0000_t202" coordsize="21600,21600" o:spt="202" path="m,l,21600r21600,l21600,xe">
+                <v:stroke joinstyle="miter"/>
+                <v:path gradientshapeok="t" o:connecttype="rect"/>
+              </v:shapetype>
+              <v:shape id="Text Box 2" o:spid="_x0000_s1026" type="#_x0000_t202" style="position:absolute;margin-left:357.85pt;margin-top:61.55pt;width:143.95pt;height:49.15pt;z-index:-251656192;visibility:visible;mso-wrap-style:square;mso-width-percent:0;mso-height-percent:0;mso-wrap-distance-left:9pt;mso-wrap-distance-top:3.6pt;mso-wrap-distance-right:9pt;mso-wrap-distance-bottom:3.6pt;mso-position-horizontal:absolute;mso-position-horizontal-relative:margin;mso-position-vertical:absolute;mso-position-vertical-relative:text;mso-width-percent:0;mso-height-percent:0;mso-width-relative:margin;mso-height-relative:margin;v-text-anchor:top" o:gfxdata="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" stroked="f">
+                <v:textbox>
+                  <w:txbxContent>
+                    <w:p>
+                      <w:pPr>
+                        <w:rPr>
+                          <w:rFonts w:ascii="Arial" w:hAnsi="Arial" w:cs="Arial"/>
+                          <w:sz w:val="20"/>
+                          <w:szCs w:val="20"/>
+                        </w:rPr>
+                      </w:pPr>
+                      <w:r>
+                        <w:rPr>
+                          <w:rFonts w:ascii="Arial" w:hAnsi="Arial" w:cs="Arial"/>
+                          <w:b/>
+                          <w:sz w:val="20"/>
+                          <w:szCs w:val="20"/>
+                        </w:rPr>
+                        <w:t>Table 1</w:t>
+                      </w:r>
+                      <w:r>
+                        <w:rPr>
+                          <w:rFonts w:ascii="Arial" w:hAnsi="Arial" w:cs="Arial"/>
+                          <w:b/>
+                          <w:sz w:val="20"/>
+                          <w:szCs w:val="20"/>
+                        </w:rPr>
+                        <w:t>:</w:t>
+                      </w:r>
+                      <w:r>
+                        <w:rPr>
+                          <w:rFonts w:ascii="Arial" w:hAnsi="Arial" w:cs="Arial"/>
+                          <w:sz w:val="20"/>
+                          <w:szCs w:val="20"/>
+                        </w:rPr>
+                        <w:t xml:space="preserve"> </w:t>
+                      </w:r>
+                      <w:r>
+                        <w:rPr>
+                          <w:rFonts w:ascii="Arial" w:hAnsi="Arial" w:cs="Arial"/>
+                          <w:sz w:val="20"/>
+                          <w:szCs w:val="20"/>
+                        </w:rPr>
+                        <w:t xml:space="preserve">Top 10 </w:t>
+                      </w:r>
+                      <w:r>
+                        <w:rPr>
+                          <w:rFonts w:ascii="Arial" w:hAnsi="Arial" w:cs="Arial"/>
+                          <w:sz w:val="20"/>
+                          <w:szCs w:val="20"/>
+                        </w:rPr>
+                        <w:t>s</w:t>
+                      </w:r>
+                      <w:r>
+                        <w:rPr>
+                          <w:rFonts w:ascii="Arial" w:hAnsi="Arial" w:cs="Arial"/>
+                          <w:sz w:val="20"/>
+                          <w:szCs w:val="20"/>
+                        </w:rPr>
+                        <w:t xml:space="preserve">tate and associated “border” related funding amounts. </w:t>
+                      </w:r>
+                    </w:p>
+                  </w:txbxContent>
+                </v:textbox>
+                <w10:wrap type="tight" anchorx="margin"/>
+              </v:shape>
+            </w:pict>
+          </mc:Fallback>
+        </mc:AlternateContent>
+      </w:r>
+      <w:r>
+        <w:rPr>
+          <w:rFonts w:ascii="Arial" w:hAnsi="Arial" w:cs="Arial"/>
+          <w:color w:val="000000"/>
+          <w:sz w:val="20"/>
+          <w:szCs w:val="20"/>
+        </w:rPr>
+        <w:t>The resulting table shows some interesting patterns. The state of Virginia receives the most funding for “border” related expenses, followed by California and Texas. This may be due to government agencies located in Virginia</w:t>
+      </w:r>
+      <w:r>
+        <w:rPr>
+          <w:rFonts w:ascii="Arial" w:hAnsi="Arial" w:cs="Arial"/>
+          <w:color w:val="000000"/>
+          <w:sz w:val="20"/>
+          <w:szCs w:val="20"/>
+        </w:rPr>
+        <w:t xml:space="preserve"> and enforcement efforts along the southern border. However, it’s surprising that Tennessee and Colorado are on this list – why are these interior states given so much border related funding? Are there military bases or other governmental agencies based in these states? Or is there a different use of the term “border” in spending descriptions that might not be related to country borders?</w:t>
       </w:r>
     </w:p>
     <w:sectPr>
@@ -1321,7 +2521,7 @@
       <w:lvlText w:val="%1."/>
       <w:lvlJc w:val="left"/>
       <w:pPr>
-        <w:ind w:left="360" w:hanging="360"/>
+        <w:ind w:left="-1800" w:hanging="360"/>
       </w:pPr>
       <w:rPr>
         <w:rFonts w:hint="default"/>
@@ -1333,7 +2533,7 @@
       <w:lvlText w:val="%2."/>
       <w:lvlJc w:val="left"/>
       <w:pPr>
-        <w:ind w:left="1080" w:hanging="360"/>
+        <w:ind w:left="-1080" w:hanging="360"/>
       </w:pPr>
     </w:lvl>
     <w:lvl w:ilvl="2" w:tplc="0409001B" w:tentative="1">
@@ -1342,7 +2542,7 @@
       <w:lvlText w:val="%3."/>
       <w:lvlJc w:val="right"/>
       <w:pPr>
-        <w:ind w:left="1800" w:hanging="180"/>
+        <w:ind w:left="-360" w:hanging="180"/>
       </w:pPr>
     </w:lvl>
     <w:lvl w:ilvl="3" w:tplc="0409000F" w:tentative="1">
@@ -1351,7 +2551,7 @@
       <w:lvlText w:val="%4."/>
       <w:lvlJc w:val="left"/>
       <w:pPr>
-        <w:ind w:left="2520" w:hanging="360"/>
+        <w:ind w:left="360" w:hanging="360"/>
       </w:pPr>
     </w:lvl>
     <w:lvl w:ilvl="4" w:tplc="04090019" w:tentative="1">
@@ -1360,7 +2560,7 @@
       <w:lvlText w:val="%5."/>
       <w:lvlJc w:val="left"/>
       <w:pPr>
-        <w:ind w:left="3240" w:hanging="360"/>
+        <w:ind w:left="1080" w:hanging="360"/>
       </w:pPr>
     </w:lvl>
     <w:lvl w:ilvl="5" w:tplc="0409001B" w:tentative="1">
@@ -1369,7 +2569,7 @@
       <w:lvlText w:val="%6."/>
       <w:lvlJc w:val="right"/>
       <w:pPr>
-        <w:ind w:left="3960" w:hanging="180"/>
+        <w:ind w:left="1800" w:hanging="180"/>
       </w:pPr>
     </w:lvl>
     <w:lvl w:ilvl="6" w:tplc="0409000F" w:tentative="1">
@@ -1378,7 +2578,7 @@
       <w:lvlText w:val="%7."/>
       <w:lvlJc w:val="left"/>
       <w:pPr>
-        <w:ind w:left="4680" w:hanging="360"/>
+        <w:ind w:left="2520" w:hanging="360"/>
       </w:pPr>
     </w:lvl>
     <w:lvl w:ilvl="7" w:tplc="04090019" w:tentative="1">
@@ -1387,7 +2587,7 @@
       <w:lvlText w:val="%8."/>
       <w:lvlJc w:val="left"/>
       <w:pPr>
-        <w:ind w:left="5400" w:hanging="360"/>
+        <w:ind w:left="3240" w:hanging="360"/>
       </w:pPr>
     </w:lvl>
     <w:lvl w:ilvl="8" w:tplc="0409001B" w:tentative="1">
@@ -1396,7 +2596,7 @@
       <w:lvlText w:val="%9."/>
       <w:lvlJc w:val="right"/>
       <w:pPr>
-        <w:ind w:left="6120" w:hanging="180"/>
+        <w:ind w:left="3960" w:hanging="180"/>
       </w:pPr>
     </w:lvl>
   </w:abstractNum>
@@ -2077,6 +3277,15 @@
       <w:szCs w:val="24"/>
     </w:rPr>
   </w:style>
+  <w:style w:type="paragraph" w:styleId="NoSpacing">
+    <w:name w:val="No Spacing"/>
+    <w:uiPriority w:val="1"/>
+    <w:qFormat/>
+    <w:rsid w:val="001E29C1"/>
+    <w:pPr>
+      <w:spacing w:after="0" w:line="240" w:lineRule="auto"/>
+    </w:pPr>
+  </w:style>
 </w:styles>
 </file>
 

</xml_diff>

<commit_message>
Update with fixed sort
</commit_message>
<xml_diff>
--- a/HW4_report.docx
+++ b/HW4_report.docx
@@ -1572,61 +1572,68 @@
         </w:rPr>
         <w:t>For this question, I decided to ask where funding related to US borders is sent, given the recent political discussion over a wall on our southern border.</w:t>
       </w:r>
+    </w:p>
+    <w:p>
+      <w:pPr>
+        <w:rPr>
+          <w:rFonts w:ascii="Arial" w:hAnsi="Arial" w:cs="Arial"/>
+          <w:color w:val="000000"/>
+          <w:sz w:val="20"/>
+          <w:szCs w:val="20"/>
+        </w:rPr>
+      </w:pPr>
+      <w:r>
+        <w:rPr>
+          <w:rFonts w:ascii="Arial" w:hAnsi="Arial" w:cs="Arial"/>
+          <w:color w:val="000000"/>
+          <w:sz w:val="20"/>
+          <w:szCs w:val="20"/>
+        </w:rPr>
+        <w:t>First, I cut the data to relevant columns - obligation, description, and recipient state ID</w:t>
+      </w:r>
+    </w:p>
+    <w:p>
+      <w:pPr>
+        <w:rPr>
+          <w:rFonts w:ascii="Arial" w:hAnsi="Arial" w:cs="Arial"/>
+          <w:i/>
+          <w:color w:val="000000"/>
+          <w:sz w:val="20"/>
+          <w:szCs w:val="20"/>
+        </w:rPr>
+      </w:pPr>
+      <w:r>
+        <w:rPr>
+          <w:rFonts w:ascii="Arial" w:hAnsi="Arial" w:cs="Arial"/>
+          <w:i/>
+          <w:color w:val="000000"/>
+          <w:sz w:val="20"/>
+          <w:szCs w:val="20"/>
+        </w:rPr>
+        <w:t>unzip -p ${DATAFILE} |</w:t>
+      </w:r>
+      <w:r>
+        <w:rPr>
+          <w:rFonts w:ascii="Arial" w:hAnsi="Arial" w:cs="Arial"/>
+          <w:i/>
+          <w:color w:val="000000"/>
+          <w:sz w:val="20"/>
+          <w:szCs w:val="20"/>
+        </w:rPr>
+        <w:t xml:space="preserve"> </w:t>
+      </w:r>
       <w:bookmarkStart w:id="0" w:name="_GoBack"/>
       <w:bookmarkEnd w:id="0"/>
-    </w:p>
-    <w:p>
-      <w:pPr>
-        <w:rPr>
-          <w:rFonts w:ascii="Arial" w:hAnsi="Arial" w:cs="Arial"/>
-          <w:color w:val="000000"/>
-          <w:sz w:val="20"/>
-          <w:szCs w:val="20"/>
-        </w:rPr>
-      </w:pPr>
-      <w:r>
-        <w:rPr>
-          <w:rFonts w:ascii="Arial" w:hAnsi="Arial" w:cs="Arial"/>
-          <w:color w:val="000000"/>
-          <w:sz w:val="20"/>
-          <w:szCs w:val="20"/>
-        </w:rPr>
-        <w:t>First, I cut the data to relevant columns - obligation, description, and recipient state ID</w:t>
-      </w:r>
-    </w:p>
-    <w:p>
-      <w:pPr>
-        <w:ind w:firstLine="720"/>
-        <w:rPr>
-          <w:rFonts w:ascii="Arial" w:hAnsi="Arial" w:cs="Arial"/>
-          <w:i/>
-          <w:color w:val="000000"/>
-          <w:sz w:val="20"/>
-          <w:szCs w:val="20"/>
-        </w:rPr>
-      </w:pPr>
-      <w:r>
-        <w:rPr>
-          <w:rFonts w:ascii="Arial" w:hAnsi="Arial" w:cs="Arial"/>
-          <w:i/>
-          <w:color w:val="000000"/>
-          <w:sz w:val="20"/>
-          <w:szCs w:val="20"/>
-        </w:rPr>
-        <w:t>cut -f 8,25,36 -</w:t>
-      </w:r>
-      <w:proofErr w:type="gramStart"/>
-      <w:r>
-        <w:rPr>
-          <w:rFonts w:ascii="Arial" w:hAnsi="Arial" w:cs="Arial"/>
-          <w:i/>
-          <w:color w:val="000000"/>
-          <w:sz w:val="20"/>
-          <w:szCs w:val="20"/>
-        </w:rPr>
-        <w:t>d ,</w:t>
-      </w:r>
-      <w:proofErr w:type="gramEnd"/>
+      <w:r>
+        <w:rPr>
+          <w:rFonts w:ascii="Arial" w:hAnsi="Arial" w:cs="Arial"/>
+          <w:i/>
+          <w:color w:val="000000"/>
+          <w:sz w:val="20"/>
+          <w:szCs w:val="20"/>
+        </w:rPr>
+        <w:t>cut --fields ${AMT},${DESC},${STATEID} --delimiter , |</w:t>
+      </w:r>
       <w:r>
         <w:rPr>
           <w:rFonts w:ascii="Arial" w:hAnsi="Arial" w:cs="Arial"/>
@@ -1637,28 +1644,6 @@
         </w:rPr>
         <w:t xml:space="preserve"> </w:t>
       </w:r>
-      <w:proofErr w:type="spellStart"/>
-      <w:r>
-        <w:rPr>
-          <w:rFonts w:ascii="Arial" w:hAnsi="Arial" w:cs="Arial"/>
-          <w:i/>
-          <w:color w:val="000000"/>
-          <w:sz w:val="20"/>
-          <w:szCs w:val="20"/>
-        </w:rPr>
-        <w:t>transaction_large</w:t>
-      </w:r>
-      <w:proofErr w:type="spellEnd"/>
-      <w:r>
-        <w:rPr>
-          <w:rFonts w:ascii="Arial" w:hAnsi="Arial" w:cs="Arial"/>
-          <w:i/>
-          <w:color w:val="000000"/>
-          <w:sz w:val="20"/>
-          <w:szCs w:val="20"/>
-        </w:rPr>
-        <w:t xml:space="preserve"> |</w:t>
-      </w:r>
     </w:p>
     <w:p>
       <w:pPr>
@@ -1699,147 +1684,49 @@
     </w:p>
     <w:p>
       <w:pPr>
-        <w:ind w:firstLine="720"/>
-        <w:rPr>
-          <w:rFonts w:ascii="Arial" w:hAnsi="Arial" w:cs="Arial"/>
-          <w:i/>
-          <w:color w:val="000000"/>
-          <w:sz w:val="20"/>
-          <w:szCs w:val="20"/>
-        </w:rPr>
-      </w:pPr>
-      <w:r>
-        <w:rPr>
-          <w:rFonts w:ascii="Arial" w:hAnsi="Arial" w:cs="Arial"/>
-          <w:i/>
-          <w:color w:val="000000"/>
-          <w:sz w:val="20"/>
-          <w:szCs w:val="20"/>
-        </w:rPr>
-        <w:t>grep -</w:t>
-      </w:r>
-      <w:proofErr w:type="spellStart"/>
-      <w:r>
-        <w:rPr>
-          <w:rFonts w:ascii="Arial" w:hAnsi="Arial" w:cs="Arial"/>
-          <w:i/>
-          <w:color w:val="000000"/>
-          <w:sz w:val="20"/>
-          <w:szCs w:val="20"/>
-        </w:rPr>
-        <w:t>i</w:t>
-      </w:r>
-      <w:proofErr w:type="spellEnd"/>
-      <w:r>
-        <w:rPr>
-          <w:rFonts w:ascii="Arial" w:hAnsi="Arial" w:cs="Arial"/>
-          <w:i/>
-          <w:color w:val="000000"/>
-          <w:sz w:val="20"/>
-          <w:szCs w:val="20"/>
-        </w:rPr>
-        <w:t xml:space="preserve"> border |</w:t>
-      </w:r>
-    </w:p>
-    <w:p>
-      <w:pPr>
-        <w:rPr>
-          <w:rFonts w:ascii="Arial" w:hAnsi="Arial" w:cs="Arial"/>
-          <w:color w:val="000000"/>
-          <w:sz w:val="20"/>
-          <w:szCs w:val="20"/>
-        </w:rPr>
-      </w:pPr>
-      <w:r>
-        <w:rPr>
-          <w:rFonts w:ascii="Arial" w:hAnsi="Arial" w:cs="Arial"/>
-          <w:color w:val="000000"/>
-          <w:sz w:val="20"/>
-          <w:szCs w:val="20"/>
-        </w:rPr>
-        <w:t xml:space="preserve">Then, using </w:t>
-      </w:r>
-      <w:proofErr w:type="spellStart"/>
-      <w:r>
-        <w:rPr>
-          <w:rFonts w:ascii="Arial" w:hAnsi="Arial" w:cs="Arial"/>
-          <w:color w:val="000000"/>
-          <w:sz w:val="20"/>
-          <w:szCs w:val="20"/>
-        </w:rPr>
-        <w:t>awk</w:t>
-      </w:r>
-      <w:proofErr w:type="spellEnd"/>
-      <w:r>
-        <w:rPr>
-          <w:rFonts w:ascii="Arial" w:hAnsi="Arial" w:cs="Arial"/>
-          <w:color w:val="000000"/>
-          <w:sz w:val="20"/>
-          <w:szCs w:val="20"/>
-        </w:rPr>
-        <w:t>, delimit</w:t>
-      </w:r>
-      <w:r>
-        <w:rPr>
-          <w:rFonts w:ascii="Arial" w:hAnsi="Arial" w:cs="Arial"/>
-          <w:color w:val="000000"/>
-          <w:sz w:val="20"/>
-          <w:szCs w:val="20"/>
-        </w:rPr>
-        <w:t xml:space="preserve">ed </w:t>
-      </w:r>
-      <w:r>
-        <w:rPr>
-          <w:rFonts w:ascii="Arial" w:hAnsi="Arial" w:cs="Arial"/>
-          <w:color w:val="000000"/>
-          <w:sz w:val="20"/>
-          <w:szCs w:val="20"/>
-        </w:rPr>
-        <w:t>fields by "," and sum over unique values of the array</w:t>
-      </w:r>
-      <w:r>
-        <w:rPr>
-          <w:rFonts w:ascii="Arial" w:hAnsi="Arial" w:cs="Arial"/>
-          <w:color w:val="000000"/>
-          <w:sz w:val="20"/>
-          <w:szCs w:val="20"/>
-        </w:rPr>
-        <w:t xml:space="preserve">. </w:t>
-      </w:r>
-      <w:r>
-        <w:rPr>
-          <w:rFonts w:ascii="Arial" w:hAnsi="Arial" w:cs="Arial"/>
-          <w:color w:val="000000"/>
-          <w:sz w:val="20"/>
-          <w:szCs w:val="20"/>
-        </w:rPr>
-        <w:t>Source from https://stackoverflow.com/questions/10286522/group-by-sum-from-shell</w:t>
-      </w:r>
-    </w:p>
-    <w:p>
-      <w:pPr>
-        <w:ind w:firstLine="720"/>
-        <w:rPr>
-          <w:rFonts w:ascii="Arial" w:hAnsi="Arial" w:cs="Arial"/>
-          <w:i/>
-          <w:color w:val="000000"/>
-          <w:sz w:val="20"/>
-          <w:szCs w:val="20"/>
-        </w:rPr>
-      </w:pPr>
-      <w:r>
-        <w:rPr>
+        <w:rPr>
+          <w:rFonts w:ascii="Arial" w:hAnsi="Arial" w:cs="Arial"/>
+          <w:i/>
+          <w:color w:val="000000"/>
+          <w:sz w:val="20"/>
+          <w:szCs w:val="20"/>
+        </w:rPr>
+      </w:pPr>
+      <w:r>
+        <w:rPr>
+          <w:rFonts w:ascii="Arial" w:hAnsi="Arial" w:cs="Arial"/>
+          <w:i/>
+          <w:color w:val="000000"/>
+          <w:sz w:val="20"/>
+          <w:szCs w:val="20"/>
+        </w:rPr>
+        <w:tab/>
+        <w:t>grep --ignore-case border |</w:t>
+      </w:r>
+    </w:p>
+    <w:p>
+      <w:pPr>
+        <w:rPr>
+          <w:rFonts w:ascii="Arial" w:hAnsi="Arial" w:cs="Arial"/>
+          <w:color w:val="000000"/>
+          <w:sz w:val="20"/>
+          <w:szCs w:val="20"/>
+        </w:rPr>
+      </w:pPr>
+      <w:r>
+        <w:rPr>
+          <w:noProof/>
           <w:sz w:val="20"/>
           <w:szCs w:val="20"/>
         </w:rPr>
         <w:drawing>
-          <wp:anchor distT="0" distB="0" distL="114300" distR="114300" simplePos="0" relativeHeight="251658240" behindDoc="1" locked="0" layoutInCell="1" allowOverlap="1" wp14:anchorId="41B86386" wp14:editId="2FEBBE35">
+          <wp:anchor distT="0" distB="0" distL="114300" distR="114300" simplePos="0" relativeHeight="251658240" behindDoc="1" locked="0" layoutInCell="1" allowOverlap="1" wp14:anchorId="41B86386" wp14:editId="1F3273E5">
             <wp:simplePos x="0" y="0"/>
             <wp:positionH relativeFrom="margin">
-              <wp:posOffset>4502150</wp:posOffset>
+              <wp:posOffset>4501650</wp:posOffset>
             </wp:positionH>
             <wp:positionV relativeFrom="paragraph">
-              <wp:posOffset>36060</wp:posOffset>
+              <wp:posOffset>302517</wp:posOffset>
             </wp:positionV>
             <wp:extent cx="1729105" cy="1838960"/>
             <wp:effectExtent l="0" t="0" r="4445" b="0"/>
@@ -1916,6 +1803,83 @@
           </wp:anchor>
         </w:drawing>
       </w:r>
+      <w:r>
+        <w:rPr>
+          <w:rFonts w:ascii="Arial" w:hAnsi="Arial" w:cs="Arial"/>
+          <w:color w:val="000000"/>
+          <w:sz w:val="20"/>
+          <w:szCs w:val="20"/>
+        </w:rPr>
+        <w:t xml:space="preserve">Then, using </w:t>
+      </w:r>
+      <w:proofErr w:type="spellStart"/>
+      <w:r>
+        <w:rPr>
+          <w:rFonts w:ascii="Arial" w:hAnsi="Arial" w:cs="Arial"/>
+          <w:color w:val="000000"/>
+          <w:sz w:val="20"/>
+          <w:szCs w:val="20"/>
+        </w:rPr>
+        <w:t>awk</w:t>
+      </w:r>
+      <w:proofErr w:type="spellEnd"/>
+      <w:r>
+        <w:rPr>
+          <w:rFonts w:ascii="Arial" w:hAnsi="Arial" w:cs="Arial"/>
+          <w:color w:val="000000"/>
+          <w:sz w:val="20"/>
+          <w:szCs w:val="20"/>
+        </w:rPr>
+        <w:t>, delimit</w:t>
+      </w:r>
+      <w:r>
+        <w:rPr>
+          <w:rFonts w:ascii="Arial" w:hAnsi="Arial" w:cs="Arial"/>
+          <w:color w:val="000000"/>
+          <w:sz w:val="20"/>
+          <w:szCs w:val="20"/>
+        </w:rPr>
+        <w:t xml:space="preserve">ed </w:t>
+      </w:r>
+      <w:r>
+        <w:rPr>
+          <w:rFonts w:ascii="Arial" w:hAnsi="Arial" w:cs="Arial"/>
+          <w:color w:val="000000"/>
+          <w:sz w:val="20"/>
+          <w:szCs w:val="20"/>
+        </w:rPr>
+        <w:t>fields by "," and sum over unique values of the array</w:t>
+      </w:r>
+      <w:r>
+        <w:rPr>
+          <w:rFonts w:ascii="Arial" w:hAnsi="Arial" w:cs="Arial"/>
+          <w:color w:val="000000"/>
+          <w:sz w:val="20"/>
+          <w:szCs w:val="20"/>
+        </w:rPr>
+        <w:t xml:space="preserve">. </w:t>
+      </w:r>
+      <w:r>
+        <w:rPr>
+          <w:rFonts w:ascii="Arial" w:hAnsi="Arial" w:cs="Arial"/>
+          <w:color w:val="000000"/>
+          <w:sz w:val="20"/>
+          <w:szCs w:val="20"/>
+        </w:rPr>
+        <w:t>Source from https://stackoverflow.com/questions/10286522/group-by-sum-from-shell</w:t>
+      </w:r>
+    </w:p>
+    <w:p>
+      <w:pPr>
+        <w:ind w:firstLine="720"/>
+        <w:rPr>
+          <w:rFonts w:ascii="Arial" w:hAnsi="Arial" w:cs="Arial"/>
+          <w:i/>
+          <w:color w:val="000000"/>
+          <w:sz w:val="20"/>
+          <w:szCs w:val="20"/>
+        </w:rPr>
+      </w:pPr>
       <w:proofErr w:type="spellStart"/>
       <w:r>
         <w:rPr>
@@ -2193,13 +2157,13 @@
         <mc:AlternateContent>
           <mc:Choice Requires="wps">
             <w:drawing>
-              <wp:anchor distT="45720" distB="45720" distL="114300" distR="114300" simplePos="0" relativeHeight="251660288" behindDoc="1" locked="0" layoutInCell="1" allowOverlap="1" wp14:anchorId="0CF627A0" wp14:editId="395E8BCB">
+              <wp:anchor distT="45720" distB="45720" distL="114300" distR="114300" simplePos="0" relativeHeight="251660288" behindDoc="1" locked="0" layoutInCell="1" allowOverlap="1" wp14:anchorId="0CF627A0" wp14:editId="156A74B1">
                 <wp:simplePos x="0" y="0"/>
                 <wp:positionH relativeFrom="margin">
-                  <wp:posOffset>4544695</wp:posOffset>
+                  <wp:posOffset>4538210</wp:posOffset>
                 </wp:positionH>
                 <wp:positionV relativeFrom="paragraph">
-                  <wp:posOffset>781685</wp:posOffset>
+                  <wp:posOffset>669992</wp:posOffset>
                 </wp:positionV>
                 <wp:extent cx="1828165" cy="624205"/>
                 <wp:effectExtent l="0" t="0" r="635" b="4445"/>
@@ -2274,15 +2238,7 @@
                                 <w:sz w:val="20"/>
                                 <w:szCs w:val="20"/>
                               </w:rPr>
-                              <w:t xml:space="preserve"> </w:t>
-                            </w:r>
-                            <w:r>
-                              <w:rPr>
-                                <w:rFonts w:ascii="Arial" w:hAnsi="Arial" w:cs="Arial"/>
-                                <w:sz w:val="20"/>
-                                <w:szCs w:val="20"/>
-                              </w:rPr>
-                              <w:t xml:space="preserve">Top 10 </w:t>
+                              <w:t xml:space="preserve"> Top 10 </w:t>
                             </w:r>
                             <w:r>
                               <w:rPr>
@@ -2324,7 +2280,7 @@
                 <v:stroke joinstyle="miter"/>
                 <v:path gradientshapeok="t" o:connecttype="rect"/>
               </v:shapetype>
-              <v:shape id="Text Box 2" o:spid="_x0000_s1026" type="#_x0000_t202" style="position:absolute;margin-left:357.85pt;margin-top:61.55pt;width:143.95pt;height:49.15pt;z-index:-251656192;visibility:visible;mso-wrap-style:square;mso-width-percent:0;mso-height-percent:0;mso-wrap-distance-left:9pt;mso-wrap-distance-top:3.6pt;mso-wrap-distance-right:9pt;mso-wrap-distance-bottom:3.6pt;mso-position-horizontal:absolute;mso-position-horizontal-relative:margin;mso-position-vertical:absolute;mso-position-vertical-relative:text;mso-width-percent:0;mso-height-percent:0;mso-width-relative:margin;mso-height-relative:margin;v-text-anchor:top" o:gfxdata="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" stroked="f">
+              <v:shape id="Text Box 2" o:spid="_x0000_s1026" type="#_x0000_t202" style="position:absolute;margin-left:357.35pt;margin-top:52.75pt;width:143.95pt;height:49.15pt;z-index:-251656192;visibility:visible;mso-wrap-style:square;mso-width-percent:0;mso-height-percent:0;mso-wrap-distance-left:9pt;mso-wrap-distance-top:3.6pt;mso-wrap-distance-right:9pt;mso-wrap-distance-bottom:3.6pt;mso-position-horizontal:absolute;mso-position-horizontal-relative:margin;mso-position-vertical:absolute;mso-position-vertical-relative:text;mso-width-percent:0;mso-height-percent:0;mso-width-relative:margin;mso-height-relative:margin;v-text-anchor:top" o:gfxdata="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" stroked="f">
                 <v:textbox>
                   <w:txbxContent>
                     <w:p>
@@ -2359,15 +2315,7 @@
                           <w:sz w:val="20"/>
                           <w:szCs w:val="20"/>
                         </w:rPr>
-                        <w:t xml:space="preserve"> </w:t>
-                      </w:r>
-                      <w:r>
-                        <w:rPr>
-                          <w:rFonts w:ascii="Arial" w:hAnsi="Arial" w:cs="Arial"/>
-                          <w:sz w:val="20"/>
-                          <w:szCs w:val="20"/>
-                        </w:rPr>
-                        <w:t xml:space="preserve">Top 10 </w:t>
+                        <w:t xml:space="preserve"> Top 10 </w:t>
                       </w:r>
                       <w:r>
                         <w:rPr>

</xml_diff>